<commit_message>
updated week 4 and schedule
</commit_message>
<xml_diff>
--- a/docs/schedule.docx
+++ b/docs/schedule.docx
@@ -10,7 +10,7 @@
         <w:t xml:space="preserve">Schedule</w:t>
       </w:r>
     </w:p>
-    <w:bookmarkStart w:id="62" w:name="assignment-schedule-subject-to-change"/>
+    <w:bookmarkStart w:id="64" w:name="assignment-schedule-subject-to-change"/>
     <w:p>
       <w:pPr>
         <w:pStyle w:val="Heading2"/>
@@ -897,7 +897,18 @@
               <w:jc w:val="left"/>
             </w:pPr>
             <w:r>
-              <w:t xml:space="preserve">Cardiac Function [[html]]</w:t>
+              <w:t xml:space="preserve">Finish Temperature/Cardiac Function [</w:t>
+            </w:r>
+            <w:hyperlink r:id="rId38">
+              <w:r>
+                <w:rPr>
+                  <w:rStyle w:val="Hyperlink"/>
+                </w:rPr>
+                <w:t xml:space="preserve">html</w:t>
+              </w:r>
+            </w:hyperlink>
+            <w:r>
+              <w:t xml:space="preserve">]</w:t>
             </w:r>
           </w:p>
         </w:tc>
@@ -911,7 +922,7 @@
             <w:r>
               <w:t xml:space="preserve">PS2: Temperature [</w:t>
             </w:r>
-            <w:hyperlink r:id="rId38">
+            <w:hyperlink r:id="rId39">
               <w:r>
                 <w:rPr>
                   <w:rStyle w:val="Hyperlink"/>
@@ -932,7 +943,18 @@
               <w:jc w:val="left"/>
             </w:pPr>
             <w:r>
-              <w:t xml:space="preserve">Lab Practical / Lab4: PC3-G-ECG/Cardiac Function [[overview]]</w:t>
+              <w:t xml:space="preserve">Lab Practical / Lab4: PC3-G-ECG/Cardiac Function [</w:t>
+            </w:r>
+            <w:hyperlink r:id="rId40">
+              <w:r>
+                <w:rPr>
+                  <w:rStyle w:val="Hyperlink"/>
+                </w:rPr>
+                <w:t xml:space="preserve">overview</w:t>
+              </w:r>
+            </w:hyperlink>
+            <w:r>
+              <w:t xml:space="preserve">]</w:t>
             </w:r>
           </w:p>
         </w:tc>
@@ -1122,7 +1144,7 @@
             <w:r>
               <w:t xml:space="preserve">Design 1 Due [</w:t>
             </w:r>
-            <w:hyperlink r:id="rId39">
+            <w:hyperlink r:id="rId41">
               <w:r>
                 <w:rPr>
                   <w:rStyle w:val="Hyperlink"/>
@@ -1133,7 +1155,7 @@
             <w:r>
               <w:t xml:space="preserve">] [</w:t>
             </w:r>
-            <w:hyperlink r:id="rId40">
+            <w:hyperlink r:id="rId42">
               <w:r>
                 <w:rPr>
                   <w:rStyle w:val="Hyperlink"/>
@@ -1144,7 +1166,7 @@
             <w:r>
               <w:t xml:space="preserve">] [</w:t>
             </w:r>
-            <w:hyperlink r:id="rId41">
+            <w:hyperlink r:id="rId43">
               <w:r>
                 <w:rPr>
                   <w:rStyle w:val="Hyperlink"/>
@@ -1200,93 +1222,6 @@
             </w:pPr>
             <w:r>
               <w:t xml:space="preserve">Sustained Metabolic Scope Paper [</w:t>
-            </w:r>
-            <w:hyperlink r:id="rId42">
-              <w:r>
-                <w:rPr>
-                  <w:rStyle w:val="Hyperlink"/>
-                </w:rPr>
-                <w:t xml:space="preserve">discussion</w:t>
-              </w:r>
-            </w:hyperlink>
-            <w:r>
-              <w:t xml:space="preserve">] [</w:t>
-            </w:r>
-            <w:hyperlink r:id="rId43">
-              <w:r>
-                <w:rPr>
-                  <w:rStyle w:val="Hyperlink"/>
-                </w:rPr>
-                <w:t xml:space="preserve">Hammond and Diamond 1997</w:t>
-              </w:r>
-            </w:hyperlink>
-            <w:r>
-              <w:t xml:space="preserve">], [</w:t>
-            </w:r>
-            <w:hyperlink r:id="rId43">
-              <w:r>
-                <w:rPr>
-                  <w:rStyle w:val="Hyperlink"/>
-                </w:rPr>
-                <w:t xml:space="preserve">optional: Peterson et al. 1990</w:t>
-              </w:r>
-            </w:hyperlink>
-            <w:r>
-              <w:t xml:space="preserve">]</w:t>
-            </w:r>
-          </w:p>
-        </w:tc>
-        <w:tc>
-          <w:tcPr/>
-          <w:p>
-            <w:pPr>
-              <w:pStyle w:val="Compact"/>
-            </w:pPr>
-          </w:p>
-        </w:tc>
-        <w:tc>
-          <w:tcPr/>
-          <w:p>
-            <w:pPr>
-              <w:pStyle w:val="Compact"/>
-              <w:jc w:val="left"/>
-            </w:pPr>
-            <w:r>
-              <w:t xml:space="preserve">Design Critique Session/Peer Critique 1 [[turn in]]</w:t>
-            </w:r>
-          </w:p>
-        </w:tc>
-      </w:tr>
-      <w:tr>
-        <w:tc>
-          <w:tcPr/>
-          <w:p>
-            <w:pPr>
-              <w:pStyle w:val="Compact"/>
-            </w:pPr>
-          </w:p>
-        </w:tc>
-        <w:tc>
-          <w:tcPr/>
-          <w:p>
-            <w:pPr>
-              <w:pStyle w:val="Compact"/>
-              <w:jc w:val="left"/>
-            </w:pPr>
-            <w:r>
-              <w:t xml:space="preserve">Th</w:t>
-            </w:r>
-          </w:p>
-        </w:tc>
-        <w:tc>
-          <w:tcPr/>
-          <w:p>
-            <w:pPr>
-              <w:pStyle w:val="Compact"/>
-              <w:jc w:val="left"/>
-            </w:pPr>
-            <w:r>
-              <w:t xml:space="preserve">Feeding [[html]] [</w:t>
             </w:r>
             <w:hyperlink r:id="rId44">
               <w:r>
@@ -1297,140 +1232,28 @@
               </w:r>
             </w:hyperlink>
             <w:r>
-              <w:t xml:space="preserve">]</w:t>
-            </w:r>
-          </w:p>
-        </w:tc>
-        <w:tc>
-          <w:tcPr/>
-          <w:p>
-            <w:pPr>
-              <w:pStyle w:val="Compact"/>
-            </w:pPr>
-          </w:p>
-        </w:tc>
-        <w:tc>
-          <w:tcPr/>
-          <w:p>
-            <w:pPr>
-              <w:pStyle w:val="Compact"/>
-            </w:pPr>
-          </w:p>
-        </w:tc>
-      </w:tr>
-      <w:tr>
-        <w:tc>
-          <w:tcPr/>
-          <w:p>
-            <w:pPr>
-              <w:pStyle w:val="Compact"/>
-              <w:jc w:val="left"/>
-            </w:pPr>
-            <w:r>
-              <w:t xml:space="preserve">Week 6</w:t>
-            </w:r>
-          </w:p>
-        </w:tc>
-        <w:tc>
-          <w:tcPr/>
-          <w:p>
-            <w:pPr>
-              <w:pStyle w:val="Compact"/>
-            </w:pPr>
-          </w:p>
-        </w:tc>
-        <w:tc>
-          <w:tcPr/>
-          <w:p>
-            <w:pPr>
-              <w:pStyle w:val="Compact"/>
-            </w:pPr>
-          </w:p>
-        </w:tc>
-        <w:tc>
-          <w:tcPr/>
-          <w:p>
-            <w:pPr>
-              <w:pStyle w:val="Compact"/>
-            </w:pPr>
-          </w:p>
-        </w:tc>
-        <w:tc>
-          <w:tcPr/>
-          <w:p>
-            <w:pPr>
-              <w:pStyle w:val="Compact"/>
-            </w:pPr>
-          </w:p>
-        </w:tc>
-      </w:tr>
-      <w:tr>
-        <w:tc>
-          <w:tcPr/>
-          <w:p>
-            <w:pPr>
-              <w:pStyle w:val="Compact"/>
-              <w:jc w:val="left"/>
-            </w:pPr>
-            <w:r>
-              <w:t xml:space="preserve">10/1</w:t>
-            </w:r>
-          </w:p>
-        </w:tc>
-        <w:tc>
-          <w:tcPr/>
-          <w:p>
-            <w:pPr>
-              <w:pStyle w:val="Compact"/>
-              <w:jc w:val="left"/>
-            </w:pPr>
-            <w:r>
-              <w:t xml:space="preserve">T</w:t>
-            </w:r>
-          </w:p>
-        </w:tc>
-        <w:tc>
-          <w:tcPr/>
-          <w:p>
-            <w:pPr>
-              <w:pStyle w:val="Compact"/>
-              <w:jc w:val="left"/>
-            </w:pPr>
-            <w:r>
-              <w:t xml:space="preserve">Digestion [[html]] [</w:t>
-            </w:r>
-            <w:hyperlink r:id="rId44">
-              <w:r>
-                <w:rPr>
-                  <w:rStyle w:val="Hyperlink"/>
-                </w:rPr>
-                <w:t xml:space="preserve">discussion</w:t>
-              </w:r>
-            </w:hyperlink>
-            <w:r>
-              <w:t xml:space="preserve">]</w:t>
-            </w:r>
-          </w:p>
-        </w:tc>
-        <w:tc>
-          <w:tcPr/>
-          <w:p>
-            <w:pPr>
-              <w:pStyle w:val="Compact"/>
-              <w:jc w:val="left"/>
-            </w:pPr>
-            <w:r>
-              <w:t xml:space="preserve">Design 1 Rewrite [</w:t>
+              <w:t xml:space="preserve">] [</w:t>
             </w:r>
             <w:hyperlink r:id="rId45">
               <w:r>
                 <w:rPr>
                   <w:rStyle w:val="Hyperlink"/>
                 </w:rPr>
-                <w:t xml:space="preserve">Due midnight</w:t>
+                <w:t xml:space="preserve">Hammond and Diamond 1997</w:t>
               </w:r>
             </w:hyperlink>
             <w:r>
+              <w:t xml:space="preserve">], [</w:t>
+            </w:r>
+            <w:hyperlink r:id="rId45">
+              <w:r>
+                <w:rPr>
+                  <w:rStyle w:val="Hyperlink"/>
+                </w:rPr>
+                <w:t xml:space="preserve">optional: Peterson et al. 1990</w:t>
+              </w:r>
+            </w:hyperlink>
+            <w:r>
               <w:t xml:space="preserve">]</w:t>
             </w:r>
           </w:p>
@@ -1443,6 +1266,18 @@
             </w:pPr>
           </w:p>
         </w:tc>
+        <w:tc>
+          <w:tcPr/>
+          <w:p>
+            <w:pPr>
+              <w:pStyle w:val="Compact"/>
+              <w:jc w:val="left"/>
+            </w:pPr>
+            <w:r>
+              <w:t xml:space="preserve">Design Critique Session/Peer Critique 1 [[turn in]]</w:t>
+            </w:r>
+          </w:p>
+        </w:tc>
       </w:tr>
       <w:tr>
         <w:tc>
@@ -1473,169 +1308,7 @@
               <w:jc w:val="left"/>
             </w:pPr>
             <w:r>
-              <w:t xml:space="preserve">Specialized Digestive Systems/Max Size Herbivores Paper Claus 2003</w:t>
-            </w:r>
-          </w:p>
-        </w:tc>
-        <w:tc>
-          <w:tcPr/>
-          <w:p>
-            <w:pPr>
-              <w:pStyle w:val="Compact"/>
-            </w:pPr>
-          </w:p>
-        </w:tc>
-        <w:tc>
-          <w:tcPr/>
-          <w:p>
-            <w:pPr>
-              <w:pStyle w:val="Compact"/>
-              <w:jc w:val="left"/>
-            </w:pPr>
-            <w:r>
-              <w:t xml:space="preserve">Lab5: PC1-IWS-Toad Heart [[overview]]</w:t>
-            </w:r>
-          </w:p>
-        </w:tc>
-      </w:tr>
-      <w:tr>
-        <w:tc>
-          <w:tcPr/>
-          <w:p>
-            <w:pPr>
-              <w:pStyle w:val="Compact"/>
-              <w:jc w:val="left"/>
-            </w:pPr>
-            <w:r>
-              <w:t xml:space="preserve">Week 7</w:t>
-            </w:r>
-          </w:p>
-        </w:tc>
-        <w:tc>
-          <w:tcPr/>
-          <w:p>
-            <w:pPr>
-              <w:pStyle w:val="Compact"/>
-            </w:pPr>
-          </w:p>
-        </w:tc>
-        <w:tc>
-          <w:tcPr/>
-          <w:p>
-            <w:pPr>
-              <w:pStyle w:val="Compact"/>
-            </w:pPr>
-          </w:p>
-        </w:tc>
-        <w:tc>
-          <w:tcPr/>
-          <w:p>
-            <w:pPr>
-              <w:pStyle w:val="Compact"/>
-            </w:pPr>
-          </w:p>
-        </w:tc>
-        <w:tc>
-          <w:tcPr/>
-          <w:p>
-            <w:pPr>
-              <w:pStyle w:val="Compact"/>
-            </w:pPr>
-          </w:p>
-        </w:tc>
-      </w:tr>
-      <w:tr>
-        <w:tc>
-          <w:tcPr/>
-          <w:p>
-            <w:pPr>
-              <w:pStyle w:val="Compact"/>
-              <w:jc w:val="left"/>
-            </w:pPr>
-            <w:r>
-              <w:t xml:space="preserve">10/8</w:t>
-            </w:r>
-          </w:p>
-        </w:tc>
-        <w:tc>
-          <w:tcPr/>
-          <w:p>
-            <w:pPr>
-              <w:pStyle w:val="Compact"/>
-              <w:jc w:val="left"/>
-            </w:pPr>
-            <w:r>
-              <w:t xml:space="preserve">T</w:t>
-            </w:r>
-          </w:p>
-        </w:tc>
-        <w:tc>
-          <w:tcPr/>
-          <w:p>
-            <w:pPr>
-              <w:pStyle w:val="Compact"/>
-              <w:jc w:val="left"/>
-            </w:pPr>
-            <w:r>
-              <w:t xml:space="preserve">Max Size Herbivores Paper Claus 2003</w:t>
-            </w:r>
-          </w:p>
-        </w:tc>
-        <w:tc>
-          <w:tcPr/>
-          <w:p>
-            <w:pPr>
-              <w:pStyle w:val="Compact"/>
-              <w:jc w:val="left"/>
-            </w:pPr>
-            <w:r>
-              <w:t xml:space="preserve">PS3: Feeding &amp; Digestion [[pdf]]</w:t>
-            </w:r>
-          </w:p>
-        </w:tc>
-        <w:tc>
-          <w:tcPr/>
-          <w:p>
-            <w:pPr>
-              <w:pStyle w:val="Compact"/>
-              <w:jc w:val="left"/>
-            </w:pPr>
-            <w:r>
-              <w:t xml:space="preserve">Lab6: PC2-G-Lobster Heart [[overview]]</w:t>
-            </w:r>
-          </w:p>
-        </w:tc>
-      </w:tr>
-      <w:tr>
-        <w:tc>
-          <w:tcPr/>
-          <w:p>
-            <w:pPr>
-              <w:pStyle w:val="Compact"/>
-            </w:pPr>
-          </w:p>
-        </w:tc>
-        <w:tc>
-          <w:tcPr/>
-          <w:p>
-            <w:pPr>
-              <w:pStyle w:val="Compact"/>
-              <w:jc w:val="left"/>
-            </w:pPr>
-            <w:r>
-              <w:t xml:space="preserve">Th</w:t>
-            </w:r>
-          </w:p>
-        </w:tc>
-        <w:tc>
-          <w:tcPr/>
-          <w:p>
-            <w:pPr>
-              <w:pStyle w:val="Compact"/>
-              <w:jc w:val="left"/>
-            </w:pPr>
-            <w:r>
-              <w:t xml:space="preserve">Neurons [[html]] [</w:t>
+              <w:t xml:space="preserve">Feeding [[html]] [</w:t>
             </w:r>
             <w:hyperlink r:id="rId46">
               <w:r>
@@ -1676,6 +1349,355 @@
               <w:jc w:val="left"/>
             </w:pPr>
             <w:r>
+              <w:t xml:space="preserve">Week 6</w:t>
+            </w:r>
+          </w:p>
+        </w:tc>
+        <w:tc>
+          <w:tcPr/>
+          <w:p>
+            <w:pPr>
+              <w:pStyle w:val="Compact"/>
+            </w:pPr>
+          </w:p>
+        </w:tc>
+        <w:tc>
+          <w:tcPr/>
+          <w:p>
+            <w:pPr>
+              <w:pStyle w:val="Compact"/>
+            </w:pPr>
+          </w:p>
+        </w:tc>
+        <w:tc>
+          <w:tcPr/>
+          <w:p>
+            <w:pPr>
+              <w:pStyle w:val="Compact"/>
+            </w:pPr>
+          </w:p>
+        </w:tc>
+        <w:tc>
+          <w:tcPr/>
+          <w:p>
+            <w:pPr>
+              <w:pStyle w:val="Compact"/>
+            </w:pPr>
+          </w:p>
+        </w:tc>
+      </w:tr>
+      <w:tr>
+        <w:tc>
+          <w:tcPr/>
+          <w:p>
+            <w:pPr>
+              <w:pStyle w:val="Compact"/>
+              <w:jc w:val="left"/>
+            </w:pPr>
+            <w:r>
+              <w:t xml:space="preserve">10/1</w:t>
+            </w:r>
+          </w:p>
+        </w:tc>
+        <w:tc>
+          <w:tcPr/>
+          <w:p>
+            <w:pPr>
+              <w:pStyle w:val="Compact"/>
+              <w:jc w:val="left"/>
+            </w:pPr>
+            <w:r>
+              <w:t xml:space="preserve">T</w:t>
+            </w:r>
+          </w:p>
+        </w:tc>
+        <w:tc>
+          <w:tcPr/>
+          <w:p>
+            <w:pPr>
+              <w:pStyle w:val="Compact"/>
+              <w:jc w:val="left"/>
+            </w:pPr>
+            <w:r>
+              <w:t xml:space="preserve">Digestion [[html]] [</w:t>
+            </w:r>
+            <w:hyperlink r:id="rId46">
+              <w:r>
+                <w:rPr>
+                  <w:rStyle w:val="Hyperlink"/>
+                </w:rPr>
+                <w:t xml:space="preserve">discussion</w:t>
+              </w:r>
+            </w:hyperlink>
+            <w:r>
+              <w:t xml:space="preserve">]</w:t>
+            </w:r>
+          </w:p>
+        </w:tc>
+        <w:tc>
+          <w:tcPr/>
+          <w:p>
+            <w:pPr>
+              <w:pStyle w:val="Compact"/>
+              <w:jc w:val="left"/>
+            </w:pPr>
+            <w:r>
+              <w:t xml:space="preserve">Design 1 Rewrite [</w:t>
+            </w:r>
+            <w:hyperlink r:id="rId47">
+              <w:r>
+                <w:rPr>
+                  <w:rStyle w:val="Hyperlink"/>
+                </w:rPr>
+                <w:t xml:space="preserve">Due midnight</w:t>
+              </w:r>
+            </w:hyperlink>
+            <w:r>
+              <w:t xml:space="preserve">]</w:t>
+            </w:r>
+          </w:p>
+        </w:tc>
+        <w:tc>
+          <w:tcPr/>
+          <w:p>
+            <w:pPr>
+              <w:pStyle w:val="Compact"/>
+            </w:pPr>
+          </w:p>
+        </w:tc>
+      </w:tr>
+      <w:tr>
+        <w:tc>
+          <w:tcPr/>
+          <w:p>
+            <w:pPr>
+              <w:pStyle w:val="Compact"/>
+            </w:pPr>
+          </w:p>
+        </w:tc>
+        <w:tc>
+          <w:tcPr/>
+          <w:p>
+            <w:pPr>
+              <w:pStyle w:val="Compact"/>
+              <w:jc w:val="left"/>
+            </w:pPr>
+            <w:r>
+              <w:t xml:space="preserve">Th</w:t>
+            </w:r>
+          </w:p>
+        </w:tc>
+        <w:tc>
+          <w:tcPr/>
+          <w:p>
+            <w:pPr>
+              <w:pStyle w:val="Compact"/>
+              <w:jc w:val="left"/>
+            </w:pPr>
+            <w:r>
+              <w:t xml:space="preserve">Specialized Digestive Systems/Max Size Herbivores Paper Claus 2003</w:t>
+            </w:r>
+          </w:p>
+        </w:tc>
+        <w:tc>
+          <w:tcPr/>
+          <w:p>
+            <w:pPr>
+              <w:pStyle w:val="Compact"/>
+            </w:pPr>
+          </w:p>
+        </w:tc>
+        <w:tc>
+          <w:tcPr/>
+          <w:p>
+            <w:pPr>
+              <w:pStyle w:val="Compact"/>
+              <w:jc w:val="left"/>
+            </w:pPr>
+            <w:r>
+              <w:t xml:space="preserve">Lab5: PC1-IWS-Toad Heart [[overview]]</w:t>
+            </w:r>
+          </w:p>
+        </w:tc>
+      </w:tr>
+      <w:tr>
+        <w:tc>
+          <w:tcPr/>
+          <w:p>
+            <w:pPr>
+              <w:pStyle w:val="Compact"/>
+              <w:jc w:val="left"/>
+            </w:pPr>
+            <w:r>
+              <w:t xml:space="preserve">Week 7</w:t>
+            </w:r>
+          </w:p>
+        </w:tc>
+        <w:tc>
+          <w:tcPr/>
+          <w:p>
+            <w:pPr>
+              <w:pStyle w:val="Compact"/>
+            </w:pPr>
+          </w:p>
+        </w:tc>
+        <w:tc>
+          <w:tcPr/>
+          <w:p>
+            <w:pPr>
+              <w:pStyle w:val="Compact"/>
+            </w:pPr>
+          </w:p>
+        </w:tc>
+        <w:tc>
+          <w:tcPr/>
+          <w:p>
+            <w:pPr>
+              <w:pStyle w:val="Compact"/>
+            </w:pPr>
+          </w:p>
+        </w:tc>
+        <w:tc>
+          <w:tcPr/>
+          <w:p>
+            <w:pPr>
+              <w:pStyle w:val="Compact"/>
+            </w:pPr>
+          </w:p>
+        </w:tc>
+      </w:tr>
+      <w:tr>
+        <w:tc>
+          <w:tcPr/>
+          <w:p>
+            <w:pPr>
+              <w:pStyle w:val="Compact"/>
+              <w:jc w:val="left"/>
+            </w:pPr>
+            <w:r>
+              <w:t xml:space="preserve">10/8</w:t>
+            </w:r>
+          </w:p>
+        </w:tc>
+        <w:tc>
+          <w:tcPr/>
+          <w:p>
+            <w:pPr>
+              <w:pStyle w:val="Compact"/>
+              <w:jc w:val="left"/>
+            </w:pPr>
+            <w:r>
+              <w:t xml:space="preserve">T</w:t>
+            </w:r>
+          </w:p>
+        </w:tc>
+        <w:tc>
+          <w:tcPr/>
+          <w:p>
+            <w:pPr>
+              <w:pStyle w:val="Compact"/>
+              <w:jc w:val="left"/>
+            </w:pPr>
+            <w:r>
+              <w:t xml:space="preserve">Max Size Herbivores Paper Claus 2003</w:t>
+            </w:r>
+          </w:p>
+        </w:tc>
+        <w:tc>
+          <w:tcPr/>
+          <w:p>
+            <w:pPr>
+              <w:pStyle w:val="Compact"/>
+              <w:jc w:val="left"/>
+            </w:pPr>
+            <w:r>
+              <w:t xml:space="preserve">PS3: Feeding &amp; Digestion [[pdf]]</w:t>
+            </w:r>
+          </w:p>
+        </w:tc>
+        <w:tc>
+          <w:tcPr/>
+          <w:p>
+            <w:pPr>
+              <w:pStyle w:val="Compact"/>
+              <w:jc w:val="left"/>
+            </w:pPr>
+            <w:r>
+              <w:t xml:space="preserve">Lab6: PC2-G-Lobster Heart [[overview]]</w:t>
+            </w:r>
+          </w:p>
+        </w:tc>
+      </w:tr>
+      <w:tr>
+        <w:tc>
+          <w:tcPr/>
+          <w:p>
+            <w:pPr>
+              <w:pStyle w:val="Compact"/>
+            </w:pPr>
+          </w:p>
+        </w:tc>
+        <w:tc>
+          <w:tcPr/>
+          <w:p>
+            <w:pPr>
+              <w:pStyle w:val="Compact"/>
+              <w:jc w:val="left"/>
+            </w:pPr>
+            <w:r>
+              <w:t xml:space="preserve">Th</w:t>
+            </w:r>
+          </w:p>
+        </w:tc>
+        <w:tc>
+          <w:tcPr/>
+          <w:p>
+            <w:pPr>
+              <w:pStyle w:val="Compact"/>
+              <w:jc w:val="left"/>
+            </w:pPr>
+            <w:r>
+              <w:t xml:space="preserve">Neurons [[html]] [</w:t>
+            </w:r>
+            <w:hyperlink r:id="rId48">
+              <w:r>
+                <w:rPr>
+                  <w:rStyle w:val="Hyperlink"/>
+                </w:rPr>
+                <w:t xml:space="preserve">discussion</w:t>
+              </w:r>
+            </w:hyperlink>
+            <w:r>
+              <w:t xml:space="preserve">]</w:t>
+            </w:r>
+          </w:p>
+        </w:tc>
+        <w:tc>
+          <w:tcPr/>
+          <w:p>
+            <w:pPr>
+              <w:pStyle w:val="Compact"/>
+            </w:pPr>
+          </w:p>
+        </w:tc>
+        <w:tc>
+          <w:tcPr/>
+          <w:p>
+            <w:pPr>
+              <w:pStyle w:val="Compact"/>
+            </w:pPr>
+          </w:p>
+        </w:tc>
+      </w:tr>
+      <w:tr>
+        <w:tc>
+          <w:tcPr/>
+          <w:p>
+            <w:pPr>
+              <w:pStyle w:val="Compact"/>
+              <w:jc w:val="left"/>
+            </w:pPr>
+            <w:r>
               <w:t xml:space="preserve">Week 8</w:t>
             </w:r>
           </w:p>
@@ -1760,7 +1782,7 @@
             <w:r>
               <w:t xml:space="preserve">Design 2 Feeding &amp; Digestion [</w:t>
             </w:r>
-            <w:hyperlink r:id="rId47">
+            <w:hyperlink r:id="rId49">
               <w:r>
                 <w:rPr>
                   <w:rStyle w:val="Hyperlink"/>
@@ -1771,7 +1793,7 @@
             <w:r>
               <w:t xml:space="preserve">] [</w:t>
             </w:r>
-            <w:hyperlink r:id="rId48">
+            <w:hyperlink r:id="rId50">
               <w:r>
                 <w:rPr>
                   <w:rStyle w:val="Hyperlink"/>
@@ -1782,7 +1804,7 @@
             <w:r>
               <w:t xml:space="preserve">] [</w:t>
             </w:r>
-            <w:hyperlink r:id="rId49">
+            <w:hyperlink r:id="rId51">
               <w:r>
                 <w:rPr>
                   <w:rStyle w:val="Hyperlink"/>
@@ -1942,186 +1964,6 @@
             </w:pPr>
             <w:r>
               <w:t xml:space="preserve">Motor Control [[html]] [</w:t>
-            </w:r>
-            <w:hyperlink r:id="rId50">
-              <w:r>
-                <w:rPr>
-                  <w:rStyle w:val="Hyperlink"/>
-                </w:rPr>
-                <w:t xml:space="preserve">discussion</w:t>
-              </w:r>
-            </w:hyperlink>
-            <w:r>
-              <w:t xml:space="preserve">]</w:t>
-            </w:r>
-          </w:p>
-        </w:tc>
-        <w:tc>
-          <w:tcPr/>
-          <w:p>
-            <w:pPr>
-              <w:pStyle w:val="Compact"/>
-              <w:jc w:val="left"/>
-            </w:pPr>
-            <w:r>
-              <w:t xml:space="preserve">PS4: Neurons [</w:t>
-            </w:r>
-            <w:hyperlink r:id="rId51">
-              <w:r>
-                <w:rPr>
-                  <w:rStyle w:val="Hyperlink"/>
-                </w:rPr>
-                <w:t xml:space="preserve">pdf</w:t>
-              </w:r>
-            </w:hyperlink>
-            <w:r>
-              <w:t xml:space="preserve">]</w:t>
-            </w:r>
-          </w:p>
-        </w:tc>
-        <w:tc>
-          <w:tcPr/>
-          <w:p>
-            <w:pPr>
-              <w:pStyle w:val="Compact"/>
-              <w:jc w:val="left"/>
-            </w:pPr>
-            <w:r>
-              <w:t xml:space="preserve">Lab 7:PC1-G-Vertebrate Action Potential [[overview]]</w:t>
-            </w:r>
-          </w:p>
-        </w:tc>
-      </w:tr>
-      <w:tr>
-        <w:tc>
-          <w:tcPr/>
-          <w:p>
-            <w:pPr>
-              <w:pStyle w:val="Compact"/>
-            </w:pPr>
-          </w:p>
-        </w:tc>
-        <w:tc>
-          <w:tcPr/>
-          <w:p>
-            <w:pPr>
-              <w:pStyle w:val="Compact"/>
-              <w:jc w:val="left"/>
-            </w:pPr>
-            <w:r>
-              <w:t xml:space="preserve">Th</w:t>
-            </w:r>
-          </w:p>
-        </w:tc>
-        <w:tc>
-          <w:tcPr/>
-          <w:p>
-            <w:pPr>
-              <w:pStyle w:val="Compact"/>
-              <w:jc w:val="left"/>
-            </w:pPr>
-            <w:r>
-              <w:t xml:space="preserve">Biomechanics</w:t>
-            </w:r>
-          </w:p>
-        </w:tc>
-        <w:tc>
-          <w:tcPr/>
-          <w:p>
-            <w:pPr>
-              <w:pStyle w:val="Compact"/>
-            </w:pPr>
-          </w:p>
-        </w:tc>
-        <w:tc>
-          <w:tcPr/>
-          <w:p>
-            <w:pPr>
-              <w:pStyle w:val="Compact"/>
-            </w:pPr>
-          </w:p>
-        </w:tc>
-      </w:tr>
-      <w:tr>
-        <w:tc>
-          <w:tcPr/>
-          <w:p>
-            <w:pPr>
-              <w:pStyle w:val="Compact"/>
-              <w:jc w:val="left"/>
-            </w:pPr>
-            <w:r>
-              <w:t xml:space="preserve">Week 10</w:t>
-            </w:r>
-          </w:p>
-        </w:tc>
-        <w:tc>
-          <w:tcPr/>
-          <w:p>
-            <w:pPr>
-              <w:pStyle w:val="Compact"/>
-            </w:pPr>
-          </w:p>
-        </w:tc>
-        <w:tc>
-          <w:tcPr/>
-          <w:p>
-            <w:pPr>
-              <w:pStyle w:val="Compact"/>
-            </w:pPr>
-          </w:p>
-        </w:tc>
-        <w:tc>
-          <w:tcPr/>
-          <w:p>
-            <w:pPr>
-              <w:pStyle w:val="Compact"/>
-            </w:pPr>
-          </w:p>
-        </w:tc>
-        <w:tc>
-          <w:tcPr/>
-          <w:p>
-            <w:pPr>
-              <w:pStyle w:val="Compact"/>
-            </w:pPr>
-          </w:p>
-        </w:tc>
-      </w:tr>
-      <w:tr>
-        <w:tc>
-          <w:tcPr/>
-          <w:p>
-            <w:pPr>
-              <w:pStyle w:val="Compact"/>
-              <w:jc w:val="left"/>
-            </w:pPr>
-            <w:r>
-              <w:t xml:space="preserve">10/29</w:t>
-            </w:r>
-          </w:p>
-        </w:tc>
-        <w:tc>
-          <w:tcPr/>
-          <w:p>
-            <w:pPr>
-              <w:pStyle w:val="Compact"/>
-              <w:jc w:val="left"/>
-            </w:pPr>
-            <w:r>
-              <w:t xml:space="preserve">T</w:t>
-            </w:r>
-          </w:p>
-        </w:tc>
-        <w:tc>
-          <w:tcPr/>
-          <w:p>
-            <w:pPr>
-              <w:pStyle w:val="Compact"/>
-              <w:jc w:val="left"/>
-            </w:pPr>
-            <w:r>
-              <w:t xml:space="preserve">Locomotion on Land [[html]] [</w:t>
             </w:r>
             <w:hyperlink r:id="rId52">
               <w:r>
@@ -2141,168 +1983,10 @@
           <w:p>
             <w:pPr>
               <w:pStyle w:val="Compact"/>
-            </w:pPr>
-          </w:p>
-        </w:tc>
-        <w:tc>
-          <w:tcPr/>
-          <w:p>
-            <w:pPr>
-              <w:pStyle w:val="Compact"/>
-              <w:jc w:val="left"/>
-            </w:pPr>
-            <w:r>
-              <w:t xml:space="preserve">Lab8: PC2-G-Human Muscle [[overview]]</w:t>
-            </w:r>
-          </w:p>
-        </w:tc>
-      </w:tr>
-      <w:tr>
-        <w:tc>
-          <w:tcPr/>
-          <w:p>
-            <w:pPr>
-              <w:pStyle w:val="Compact"/>
-            </w:pPr>
-          </w:p>
-        </w:tc>
-        <w:tc>
-          <w:tcPr/>
-          <w:p>
-            <w:pPr>
-              <w:pStyle w:val="Compact"/>
-              <w:jc w:val="left"/>
-            </w:pPr>
-            <w:r>
-              <w:t xml:space="preserve">Th</w:t>
-            </w:r>
-          </w:p>
-        </w:tc>
-        <w:tc>
-          <w:tcPr/>
-          <w:p>
-            <w:pPr>
-              <w:pStyle w:val="Compact"/>
-              <w:jc w:val="left"/>
-            </w:pPr>
-            <w:r>
-              <w:t xml:space="preserve">Locomotion in Fluids</w:t>
-            </w:r>
-          </w:p>
-        </w:tc>
-        <w:tc>
-          <w:tcPr/>
-          <w:p>
-            <w:pPr>
-              <w:pStyle w:val="Compact"/>
-              <w:jc w:val="left"/>
-            </w:pPr>
-            <w:r>
-              <w:t xml:space="preserve">Rewrite Design 2 Due [[Due midnight]]</w:t>
-            </w:r>
-          </w:p>
-        </w:tc>
-        <w:tc>
-          <w:tcPr/>
-          <w:p>
-            <w:pPr>
-              <w:pStyle w:val="Compact"/>
-            </w:pPr>
-          </w:p>
-        </w:tc>
-      </w:tr>
-      <w:tr>
-        <w:tc>
-          <w:tcPr/>
-          <w:p>
-            <w:pPr>
-              <w:pStyle w:val="Compact"/>
-              <w:jc w:val="left"/>
-            </w:pPr>
-            <w:r>
-              <w:t xml:space="preserve">Week 11</w:t>
-            </w:r>
-          </w:p>
-        </w:tc>
-        <w:tc>
-          <w:tcPr/>
-          <w:p>
-            <w:pPr>
-              <w:pStyle w:val="Compact"/>
-            </w:pPr>
-          </w:p>
-        </w:tc>
-        <w:tc>
-          <w:tcPr/>
-          <w:p>
-            <w:pPr>
-              <w:pStyle w:val="Compact"/>
-            </w:pPr>
-          </w:p>
-        </w:tc>
-        <w:tc>
-          <w:tcPr/>
-          <w:p>
-            <w:pPr>
-              <w:pStyle w:val="Compact"/>
-            </w:pPr>
-          </w:p>
-        </w:tc>
-        <w:tc>
-          <w:tcPr/>
-          <w:p>
-            <w:pPr>
-              <w:pStyle w:val="Compact"/>
-            </w:pPr>
-          </w:p>
-        </w:tc>
-      </w:tr>
-      <w:tr>
-        <w:tc>
-          <w:tcPr/>
-          <w:p>
-            <w:pPr>
-              <w:pStyle w:val="Compact"/>
-              <w:jc w:val="left"/>
-            </w:pPr>
-            <w:r>
-              <w:t xml:space="preserve">11/5</w:t>
-            </w:r>
-          </w:p>
-        </w:tc>
-        <w:tc>
-          <w:tcPr/>
-          <w:p>
-            <w:pPr>
-              <w:pStyle w:val="Compact"/>
-              <w:jc w:val="left"/>
-            </w:pPr>
-            <w:r>
-              <w:t xml:space="preserve">T</w:t>
-            </w:r>
-          </w:p>
-        </w:tc>
-        <w:tc>
-          <w:tcPr/>
-          <w:p>
-            <w:pPr>
-              <w:pStyle w:val="Compact"/>
-              <w:jc w:val="left"/>
-            </w:pPr>
-            <w:r>
-              <w:t xml:space="preserve">Biomechanics and Locomotion [[html]]</w:t>
-            </w:r>
-          </w:p>
-        </w:tc>
-        <w:tc>
-          <w:tcPr/>
-          <w:p>
-            <w:pPr>
-              <w:pStyle w:val="Compact"/>
-              <w:jc w:val="left"/>
-            </w:pPr>
-            <w:r>
-              <w:t xml:space="preserve">PS5: Muscles &amp; Biomech [</w:t>
+              <w:jc w:val="left"/>
+            </w:pPr>
+            <w:r>
+              <w:t xml:space="preserve">PS4: Neurons [</w:t>
             </w:r>
             <w:hyperlink r:id="rId53">
               <w:r>
@@ -2325,6 +2009,344 @@
               <w:jc w:val="left"/>
             </w:pPr>
             <w:r>
+              <w:t xml:space="preserve">Lab 7:PC1-G-Vertebrate Action Potential [[overview]]</w:t>
+            </w:r>
+          </w:p>
+        </w:tc>
+      </w:tr>
+      <w:tr>
+        <w:tc>
+          <w:tcPr/>
+          <w:p>
+            <w:pPr>
+              <w:pStyle w:val="Compact"/>
+            </w:pPr>
+          </w:p>
+        </w:tc>
+        <w:tc>
+          <w:tcPr/>
+          <w:p>
+            <w:pPr>
+              <w:pStyle w:val="Compact"/>
+              <w:jc w:val="left"/>
+            </w:pPr>
+            <w:r>
+              <w:t xml:space="preserve">Th</w:t>
+            </w:r>
+          </w:p>
+        </w:tc>
+        <w:tc>
+          <w:tcPr/>
+          <w:p>
+            <w:pPr>
+              <w:pStyle w:val="Compact"/>
+              <w:jc w:val="left"/>
+            </w:pPr>
+            <w:r>
+              <w:t xml:space="preserve">Biomechanics</w:t>
+            </w:r>
+          </w:p>
+        </w:tc>
+        <w:tc>
+          <w:tcPr/>
+          <w:p>
+            <w:pPr>
+              <w:pStyle w:val="Compact"/>
+            </w:pPr>
+          </w:p>
+        </w:tc>
+        <w:tc>
+          <w:tcPr/>
+          <w:p>
+            <w:pPr>
+              <w:pStyle w:val="Compact"/>
+            </w:pPr>
+          </w:p>
+        </w:tc>
+      </w:tr>
+      <w:tr>
+        <w:tc>
+          <w:tcPr/>
+          <w:p>
+            <w:pPr>
+              <w:pStyle w:val="Compact"/>
+              <w:jc w:val="left"/>
+            </w:pPr>
+            <w:r>
+              <w:t xml:space="preserve">Week 10</w:t>
+            </w:r>
+          </w:p>
+        </w:tc>
+        <w:tc>
+          <w:tcPr/>
+          <w:p>
+            <w:pPr>
+              <w:pStyle w:val="Compact"/>
+            </w:pPr>
+          </w:p>
+        </w:tc>
+        <w:tc>
+          <w:tcPr/>
+          <w:p>
+            <w:pPr>
+              <w:pStyle w:val="Compact"/>
+            </w:pPr>
+          </w:p>
+        </w:tc>
+        <w:tc>
+          <w:tcPr/>
+          <w:p>
+            <w:pPr>
+              <w:pStyle w:val="Compact"/>
+            </w:pPr>
+          </w:p>
+        </w:tc>
+        <w:tc>
+          <w:tcPr/>
+          <w:p>
+            <w:pPr>
+              <w:pStyle w:val="Compact"/>
+            </w:pPr>
+          </w:p>
+        </w:tc>
+      </w:tr>
+      <w:tr>
+        <w:tc>
+          <w:tcPr/>
+          <w:p>
+            <w:pPr>
+              <w:pStyle w:val="Compact"/>
+              <w:jc w:val="left"/>
+            </w:pPr>
+            <w:r>
+              <w:t xml:space="preserve">10/29</w:t>
+            </w:r>
+          </w:p>
+        </w:tc>
+        <w:tc>
+          <w:tcPr/>
+          <w:p>
+            <w:pPr>
+              <w:pStyle w:val="Compact"/>
+              <w:jc w:val="left"/>
+            </w:pPr>
+            <w:r>
+              <w:t xml:space="preserve">T</w:t>
+            </w:r>
+          </w:p>
+        </w:tc>
+        <w:tc>
+          <w:tcPr/>
+          <w:p>
+            <w:pPr>
+              <w:pStyle w:val="Compact"/>
+              <w:jc w:val="left"/>
+            </w:pPr>
+            <w:r>
+              <w:t xml:space="preserve">Locomotion on Land [[html]] [</w:t>
+            </w:r>
+            <w:hyperlink r:id="rId54">
+              <w:r>
+                <w:rPr>
+                  <w:rStyle w:val="Hyperlink"/>
+                </w:rPr>
+                <w:t xml:space="preserve">discussion</w:t>
+              </w:r>
+            </w:hyperlink>
+            <w:r>
+              <w:t xml:space="preserve">]</w:t>
+            </w:r>
+          </w:p>
+        </w:tc>
+        <w:tc>
+          <w:tcPr/>
+          <w:p>
+            <w:pPr>
+              <w:pStyle w:val="Compact"/>
+            </w:pPr>
+          </w:p>
+        </w:tc>
+        <w:tc>
+          <w:tcPr/>
+          <w:p>
+            <w:pPr>
+              <w:pStyle w:val="Compact"/>
+              <w:jc w:val="left"/>
+            </w:pPr>
+            <w:r>
+              <w:t xml:space="preserve">Lab8: PC2-G-Human Muscle [[overview]]</w:t>
+            </w:r>
+          </w:p>
+        </w:tc>
+      </w:tr>
+      <w:tr>
+        <w:tc>
+          <w:tcPr/>
+          <w:p>
+            <w:pPr>
+              <w:pStyle w:val="Compact"/>
+            </w:pPr>
+          </w:p>
+        </w:tc>
+        <w:tc>
+          <w:tcPr/>
+          <w:p>
+            <w:pPr>
+              <w:pStyle w:val="Compact"/>
+              <w:jc w:val="left"/>
+            </w:pPr>
+            <w:r>
+              <w:t xml:space="preserve">Th</w:t>
+            </w:r>
+          </w:p>
+        </w:tc>
+        <w:tc>
+          <w:tcPr/>
+          <w:p>
+            <w:pPr>
+              <w:pStyle w:val="Compact"/>
+              <w:jc w:val="left"/>
+            </w:pPr>
+            <w:r>
+              <w:t xml:space="preserve">Locomotion in Fluids</w:t>
+            </w:r>
+          </w:p>
+        </w:tc>
+        <w:tc>
+          <w:tcPr/>
+          <w:p>
+            <w:pPr>
+              <w:pStyle w:val="Compact"/>
+              <w:jc w:val="left"/>
+            </w:pPr>
+            <w:r>
+              <w:t xml:space="preserve">Rewrite Design 2 Due [[Due midnight]]</w:t>
+            </w:r>
+          </w:p>
+        </w:tc>
+        <w:tc>
+          <w:tcPr/>
+          <w:p>
+            <w:pPr>
+              <w:pStyle w:val="Compact"/>
+            </w:pPr>
+          </w:p>
+        </w:tc>
+      </w:tr>
+      <w:tr>
+        <w:tc>
+          <w:tcPr/>
+          <w:p>
+            <w:pPr>
+              <w:pStyle w:val="Compact"/>
+              <w:jc w:val="left"/>
+            </w:pPr>
+            <w:r>
+              <w:t xml:space="preserve">Week 11</w:t>
+            </w:r>
+          </w:p>
+        </w:tc>
+        <w:tc>
+          <w:tcPr/>
+          <w:p>
+            <w:pPr>
+              <w:pStyle w:val="Compact"/>
+            </w:pPr>
+          </w:p>
+        </w:tc>
+        <w:tc>
+          <w:tcPr/>
+          <w:p>
+            <w:pPr>
+              <w:pStyle w:val="Compact"/>
+            </w:pPr>
+          </w:p>
+        </w:tc>
+        <w:tc>
+          <w:tcPr/>
+          <w:p>
+            <w:pPr>
+              <w:pStyle w:val="Compact"/>
+            </w:pPr>
+          </w:p>
+        </w:tc>
+        <w:tc>
+          <w:tcPr/>
+          <w:p>
+            <w:pPr>
+              <w:pStyle w:val="Compact"/>
+            </w:pPr>
+          </w:p>
+        </w:tc>
+      </w:tr>
+      <w:tr>
+        <w:tc>
+          <w:tcPr/>
+          <w:p>
+            <w:pPr>
+              <w:pStyle w:val="Compact"/>
+              <w:jc w:val="left"/>
+            </w:pPr>
+            <w:r>
+              <w:t xml:space="preserve">11/5</w:t>
+            </w:r>
+          </w:p>
+        </w:tc>
+        <w:tc>
+          <w:tcPr/>
+          <w:p>
+            <w:pPr>
+              <w:pStyle w:val="Compact"/>
+              <w:jc w:val="left"/>
+            </w:pPr>
+            <w:r>
+              <w:t xml:space="preserve">T</w:t>
+            </w:r>
+          </w:p>
+        </w:tc>
+        <w:tc>
+          <w:tcPr/>
+          <w:p>
+            <w:pPr>
+              <w:pStyle w:val="Compact"/>
+              <w:jc w:val="left"/>
+            </w:pPr>
+            <w:r>
+              <w:t xml:space="preserve">Biomechanics and Locomotion [[html]]</w:t>
+            </w:r>
+          </w:p>
+        </w:tc>
+        <w:tc>
+          <w:tcPr/>
+          <w:p>
+            <w:pPr>
+              <w:pStyle w:val="Compact"/>
+              <w:jc w:val="left"/>
+            </w:pPr>
+            <w:r>
+              <w:t xml:space="preserve">PS5: Muscles &amp; Biomech [</w:t>
+            </w:r>
+            <w:hyperlink r:id="rId55">
+              <w:r>
+                <w:rPr>
+                  <w:rStyle w:val="Hyperlink"/>
+                </w:rPr>
+                <w:t xml:space="preserve">pdf</w:t>
+              </w:r>
+            </w:hyperlink>
+            <w:r>
+              <w:t xml:space="preserve">]</w:t>
+            </w:r>
+          </w:p>
+        </w:tc>
+        <w:tc>
+          <w:tcPr/>
+          <w:p>
+            <w:pPr>
+              <w:pStyle w:val="Compact"/>
+              <w:jc w:val="left"/>
+            </w:pPr>
+            <w:r>
               <w:t xml:space="preserve">Lab9: PC3-G-Toad Muscle [[overview]]</w:t>
             </w:r>
           </w:p>
@@ -2627,7 +2649,7 @@
             <w:r>
               <w:t xml:space="preserve">PS6: Respiration [</w:t>
             </w:r>
-            <w:hyperlink r:id="rId54">
+            <w:hyperlink r:id="rId56">
               <w:r>
                 <w:rPr>
                   <w:rStyle w:val="Hyperlink"/>
@@ -2687,7 +2709,7 @@
             <w:r>
               <w:t xml:space="preserve"> </w:t>
             </w:r>
-            <w:hyperlink r:id="rId55">
+            <w:hyperlink r:id="rId57">
               <w:r>
                 <w:rPr>
                   <w:rStyle w:val="Hyperlink"/>
@@ -2759,7 +2781,7 @@
             <w:r>
               <w:t xml:space="preserve">Design 3 Resipration, Peer Critique 3 [</w:t>
             </w:r>
-            <w:hyperlink r:id="rId56">
+            <w:hyperlink r:id="rId58">
               <w:r>
                 <w:rPr>
                   <w:rStyle w:val="Hyperlink"/>
@@ -2770,7 +2792,7 @@
             <w:r>
               <w:t xml:space="preserve">] [</w:t>
             </w:r>
-            <w:hyperlink r:id="rId57">
+            <w:hyperlink r:id="rId59">
               <w:r>
                 <w:rPr>
                   <w:rStyle w:val="Hyperlink"/>
@@ -2781,7 +2803,7 @@
             <w:r>
               <w:t xml:space="preserve">] [</w:t>
             </w:r>
-            <w:hyperlink r:id="rId58">
+            <w:hyperlink r:id="rId60">
               <w:r>
                 <w:rPr>
                   <w:rStyle w:val="Hyperlink"/>
@@ -3108,7 +3130,7 @@
             <w:r>
               <w:t xml:space="preserve">PS7: Osmoregulation [</w:t>
             </w:r>
-            <w:hyperlink r:id="rId59">
+            <w:hyperlink r:id="rId61">
               <w:r>
                 <w:rPr>
                   <w:rStyle w:val="Hyperlink"/>
@@ -3327,7 +3349,7 @@
             <w:r>
               <w:t xml:space="preserve">Design 4: Osmoreg/Own (draft optional) [</w:t>
             </w:r>
-            <w:hyperlink r:id="rId60">
+            <w:hyperlink r:id="rId62">
               <w:r>
                 <w:rPr>
                   <w:rStyle w:val="Hyperlink"/>
@@ -3338,7 +3360,7 @@
             <w:r>
               <w:t xml:space="preserve">] [</w:t>
             </w:r>
-            <w:hyperlink r:id="rId61">
+            <w:hyperlink r:id="rId63">
               <w:r>
                 <w:rPr>
                   <w:rStyle w:val="Hyperlink"/>
@@ -3503,7 +3525,7 @@
         </w:tc>
       </w:tr>
     </w:tbl>
-    <w:bookmarkEnd w:id="62"/>
+    <w:bookmarkEnd w:id="64"/>
     <w:sectPr/>
   </w:body>
 </w:document>

</xml_diff>

<commit_message>
updated design 1 FAQs
</commit_message>
<xml_diff>
--- a/docs/schedule.docx
+++ b/docs/schedule.docx
@@ -10,7 +10,7 @@
         <w:t xml:space="preserve">Schedule</w:t>
       </w:r>
     </w:p>
-    <w:bookmarkStart w:id="64" w:name="assignment-schedule-subject-to-change"/>
+    <w:bookmarkStart w:id="65" w:name="assignment-schedule-subject-to-change"/>
     <w:p>
       <w:pPr>
         <w:pStyle w:val="Heading2"/>
@@ -1171,6 +1171,17 @@
                 <w:rPr>
                   <w:rStyle w:val="Hyperlink"/>
                 </w:rPr>
+                <w:t xml:space="preserve">FAQs</w:t>
+              </w:r>
+            </w:hyperlink>
+            <w:r>
+              <w:t xml:space="preserve">] [</w:t>
+            </w:r>
+            <w:hyperlink r:id="rId44">
+              <w:r>
+                <w:rPr>
+                  <w:rStyle w:val="Hyperlink"/>
+                </w:rPr>
                 <w:t xml:space="preserve">turn in</w:t>
               </w:r>
             </w:hyperlink>
@@ -1223,7 +1234,7 @@
             <w:r>
               <w:t xml:space="preserve">Sustained Metabolic Scope Paper [</w:t>
             </w:r>
-            <w:hyperlink r:id="rId44">
+            <w:hyperlink r:id="rId45">
               <w:r>
                 <w:rPr>
                   <w:rStyle w:val="Hyperlink"/>
@@ -1234,7 +1245,7 @@
             <w:r>
               <w:t xml:space="preserve">] [</w:t>
             </w:r>
-            <w:hyperlink r:id="rId45">
+            <w:hyperlink r:id="rId46">
               <w:r>
                 <w:rPr>
                   <w:rStyle w:val="Hyperlink"/>
@@ -1245,7 +1256,7 @@
             <w:r>
               <w:t xml:space="preserve">], [</w:t>
             </w:r>
-            <w:hyperlink r:id="rId45">
+            <w:hyperlink r:id="rId46">
               <w:r>
                 <w:rPr>
                   <w:rStyle w:val="Hyperlink"/>
@@ -1310,7 +1321,7 @@
             <w:r>
               <w:t xml:space="preserve">Feeding [[html]] [</w:t>
             </w:r>
-            <w:hyperlink r:id="rId46">
+            <w:hyperlink r:id="rId47">
               <w:r>
                 <w:rPr>
                   <w:rStyle w:val="Hyperlink"/>
@@ -1421,7 +1432,7 @@
             <w:r>
               <w:t xml:space="preserve">Digestion [[html]] [</w:t>
             </w:r>
-            <w:hyperlink r:id="rId46">
+            <w:hyperlink r:id="rId47">
               <w:r>
                 <w:rPr>
                   <w:rStyle w:val="Hyperlink"/>
@@ -1444,7 +1455,7 @@
             <w:r>
               <w:t xml:space="preserve">Design 1 Rewrite [</w:t>
             </w:r>
-            <w:hyperlink r:id="rId47">
+            <w:hyperlink r:id="rId48">
               <w:r>
                 <w:rPr>
                   <w:rStyle w:val="Hyperlink"/>
@@ -1659,7 +1670,7 @@
             <w:r>
               <w:t xml:space="preserve">Neurons [[html]] [</w:t>
             </w:r>
-            <w:hyperlink r:id="rId48">
+            <w:hyperlink r:id="rId49">
               <w:r>
                 <w:rPr>
                   <w:rStyle w:val="Hyperlink"/>
@@ -1782,7 +1793,7 @@
             <w:r>
               <w:t xml:space="preserve">Design 2 Feeding &amp; Digestion [</w:t>
             </w:r>
-            <w:hyperlink r:id="rId49">
+            <w:hyperlink r:id="rId50">
               <w:r>
                 <w:rPr>
                   <w:rStyle w:val="Hyperlink"/>
@@ -1793,7 +1804,7 @@
             <w:r>
               <w:t xml:space="preserve">] [</w:t>
             </w:r>
-            <w:hyperlink r:id="rId50">
+            <w:hyperlink r:id="rId51">
               <w:r>
                 <w:rPr>
                   <w:rStyle w:val="Hyperlink"/>
@@ -1804,7 +1815,7 @@
             <w:r>
               <w:t xml:space="preserve">] [</w:t>
             </w:r>
-            <w:hyperlink r:id="rId51">
+            <w:hyperlink r:id="rId52">
               <w:r>
                 <w:rPr>
                   <w:rStyle w:val="Hyperlink"/>
@@ -1965,7 +1976,7 @@
             <w:r>
               <w:t xml:space="preserve">Motor Control [[html]] [</w:t>
             </w:r>
-            <w:hyperlink r:id="rId52">
+            <w:hyperlink r:id="rId53">
               <w:r>
                 <w:rPr>
                   <w:rStyle w:val="Hyperlink"/>
@@ -1988,7 +1999,7 @@
             <w:r>
               <w:t xml:space="preserve">PS4: Neurons [</w:t>
             </w:r>
-            <w:hyperlink r:id="rId53">
+            <w:hyperlink r:id="rId54">
               <w:r>
                 <w:rPr>
                   <w:rStyle w:val="Hyperlink"/>
@@ -2145,7 +2156,7 @@
             <w:r>
               <w:t xml:space="preserve">Locomotion on Land [[html]] [</w:t>
             </w:r>
-            <w:hyperlink r:id="rId54">
+            <w:hyperlink r:id="rId55">
               <w:r>
                 <w:rPr>
                   <w:rStyle w:val="Hyperlink"/>
@@ -2326,7 +2337,7 @@
             <w:r>
               <w:t xml:space="preserve">PS5: Muscles &amp; Biomech [</w:t>
             </w:r>
-            <w:hyperlink r:id="rId55">
+            <w:hyperlink r:id="rId56">
               <w:r>
                 <w:rPr>
                   <w:rStyle w:val="Hyperlink"/>
@@ -2649,7 +2660,7 @@
             <w:r>
               <w:t xml:space="preserve">PS6: Respiration [</w:t>
             </w:r>
-            <w:hyperlink r:id="rId56">
+            <w:hyperlink r:id="rId57">
               <w:r>
                 <w:rPr>
                   <w:rStyle w:val="Hyperlink"/>
@@ -2709,7 +2720,7 @@
             <w:r>
               <w:t xml:space="preserve"> </w:t>
             </w:r>
-            <w:hyperlink r:id="rId57">
+            <w:hyperlink r:id="rId58">
               <w:r>
                 <w:rPr>
                   <w:rStyle w:val="Hyperlink"/>
@@ -2781,7 +2792,7 @@
             <w:r>
               <w:t xml:space="preserve">Design 3 Resipration, Peer Critique 3 [</w:t>
             </w:r>
-            <w:hyperlink r:id="rId58">
+            <w:hyperlink r:id="rId59">
               <w:r>
                 <w:rPr>
                   <w:rStyle w:val="Hyperlink"/>
@@ -2792,7 +2803,7 @@
             <w:r>
               <w:t xml:space="preserve">] [</w:t>
             </w:r>
-            <w:hyperlink r:id="rId59">
+            <w:hyperlink r:id="rId60">
               <w:r>
                 <w:rPr>
                   <w:rStyle w:val="Hyperlink"/>
@@ -2803,7 +2814,7 @@
             <w:r>
               <w:t xml:space="preserve">] [</w:t>
             </w:r>
-            <w:hyperlink r:id="rId60">
+            <w:hyperlink r:id="rId61">
               <w:r>
                 <w:rPr>
                   <w:rStyle w:val="Hyperlink"/>
@@ -3130,7 +3141,7 @@
             <w:r>
               <w:t xml:space="preserve">PS7: Osmoregulation [</w:t>
             </w:r>
-            <w:hyperlink r:id="rId61">
+            <w:hyperlink r:id="rId62">
               <w:r>
                 <w:rPr>
                   <w:rStyle w:val="Hyperlink"/>
@@ -3349,7 +3360,7 @@
             <w:r>
               <w:t xml:space="preserve">Design 4: Osmoreg/Own (draft optional) [</w:t>
             </w:r>
-            <w:hyperlink r:id="rId62">
+            <w:hyperlink r:id="rId63">
               <w:r>
                 <w:rPr>
                   <w:rStyle w:val="Hyperlink"/>
@@ -3360,7 +3371,7 @@
             <w:r>
               <w:t xml:space="preserve">] [</w:t>
             </w:r>
-            <w:hyperlink r:id="rId63">
+            <w:hyperlink r:id="rId64">
               <w:r>
                 <w:rPr>
                   <w:rStyle w:val="Hyperlink"/>
@@ -3525,7 +3536,7 @@
         </w:tc>
       </w:tr>
     </w:tbl>
-    <w:bookmarkEnd w:id="64"/>
+    <w:bookmarkEnd w:id="65"/>
     <w:sectPr/>
   </w:body>
 </w:document>

</xml_diff>

<commit_message>
updated design 1 turnin link
</commit_message>
<xml_diff>
--- a/docs/schedule.docx
+++ b/docs/schedule.docx
@@ -10,7 +10,7 @@
         <w:t xml:space="preserve">Schedule</w:t>
       </w:r>
     </w:p>
-    <w:bookmarkStart w:id="65" w:name="assignment-schedule-subject-to-change"/>
+    <w:bookmarkStart w:id="66" w:name="assignment-schedule-subject-to-change"/>
     <w:p>
       <w:pPr>
         <w:pStyle w:val="Heading2"/>
@@ -1285,7 +1285,18 @@
               <w:jc w:val="left"/>
             </w:pPr>
             <w:r>
-              <w:t xml:space="preserve">Design Critique Session/Peer Critique 1 [[turn in]]</w:t>
+              <w:t xml:space="preserve">Design Critique Session/Peer Critique 1 [</w:t>
+            </w:r>
+            <w:hyperlink r:id="rId47">
+              <w:r>
+                <w:rPr>
+                  <w:rStyle w:val="Hyperlink"/>
+                </w:rPr>
+                <w:t xml:space="preserve">turn in</w:t>
+              </w:r>
+            </w:hyperlink>
+            <w:r>
+              <w:t xml:space="preserve">]</w:t>
             </w:r>
           </w:p>
         </w:tc>
@@ -1321,7 +1332,7 @@
             <w:r>
               <w:t xml:space="preserve">Feeding [[html]] [</w:t>
             </w:r>
-            <w:hyperlink r:id="rId47">
+            <w:hyperlink r:id="rId48">
               <w:r>
                 <w:rPr>
                   <w:rStyle w:val="Hyperlink"/>
@@ -1432,7 +1443,7 @@
             <w:r>
               <w:t xml:space="preserve">Digestion [[html]] [</w:t>
             </w:r>
-            <w:hyperlink r:id="rId47">
+            <w:hyperlink r:id="rId48">
               <w:r>
                 <w:rPr>
                   <w:rStyle w:val="Hyperlink"/>
@@ -1455,7 +1466,7 @@
             <w:r>
               <w:t xml:space="preserve">Design 1 Rewrite [</w:t>
             </w:r>
-            <w:hyperlink r:id="rId48">
+            <w:hyperlink r:id="rId49">
               <w:r>
                 <w:rPr>
                   <w:rStyle w:val="Hyperlink"/>
@@ -1670,7 +1681,7 @@
             <w:r>
               <w:t xml:space="preserve">Neurons [[html]] [</w:t>
             </w:r>
-            <w:hyperlink r:id="rId49">
+            <w:hyperlink r:id="rId50">
               <w:r>
                 <w:rPr>
                   <w:rStyle w:val="Hyperlink"/>
@@ -1793,7 +1804,7 @@
             <w:r>
               <w:t xml:space="preserve">Design 2 Feeding &amp; Digestion [</w:t>
             </w:r>
-            <w:hyperlink r:id="rId50">
+            <w:hyperlink r:id="rId51">
               <w:r>
                 <w:rPr>
                   <w:rStyle w:val="Hyperlink"/>
@@ -1804,7 +1815,7 @@
             <w:r>
               <w:t xml:space="preserve">] [</w:t>
             </w:r>
-            <w:hyperlink r:id="rId51">
+            <w:hyperlink r:id="rId52">
               <w:r>
                 <w:rPr>
                   <w:rStyle w:val="Hyperlink"/>
@@ -1815,7 +1826,7 @@
             <w:r>
               <w:t xml:space="preserve">] [</w:t>
             </w:r>
-            <w:hyperlink r:id="rId52">
+            <w:hyperlink r:id="rId53">
               <w:r>
                 <w:rPr>
                   <w:rStyle w:val="Hyperlink"/>
@@ -1976,7 +1987,7 @@
             <w:r>
               <w:t xml:space="preserve">Motor Control [[html]] [</w:t>
             </w:r>
-            <w:hyperlink r:id="rId53">
+            <w:hyperlink r:id="rId54">
               <w:r>
                 <w:rPr>
                   <w:rStyle w:val="Hyperlink"/>
@@ -1999,7 +2010,7 @@
             <w:r>
               <w:t xml:space="preserve">PS4: Neurons [</w:t>
             </w:r>
-            <w:hyperlink r:id="rId54">
+            <w:hyperlink r:id="rId55">
               <w:r>
                 <w:rPr>
                   <w:rStyle w:val="Hyperlink"/>
@@ -2156,7 +2167,7 @@
             <w:r>
               <w:t xml:space="preserve">Locomotion on Land [[html]] [</w:t>
             </w:r>
-            <w:hyperlink r:id="rId55">
+            <w:hyperlink r:id="rId56">
               <w:r>
                 <w:rPr>
                   <w:rStyle w:val="Hyperlink"/>
@@ -2337,7 +2348,7 @@
             <w:r>
               <w:t xml:space="preserve">PS5: Muscles &amp; Biomech [</w:t>
             </w:r>
-            <w:hyperlink r:id="rId56">
+            <w:hyperlink r:id="rId57">
               <w:r>
                 <w:rPr>
                   <w:rStyle w:val="Hyperlink"/>
@@ -2660,7 +2671,7 @@
             <w:r>
               <w:t xml:space="preserve">PS6: Respiration [</w:t>
             </w:r>
-            <w:hyperlink r:id="rId57">
+            <w:hyperlink r:id="rId58">
               <w:r>
                 <w:rPr>
                   <w:rStyle w:val="Hyperlink"/>
@@ -2720,7 +2731,7 @@
             <w:r>
               <w:t xml:space="preserve"> </w:t>
             </w:r>
-            <w:hyperlink r:id="rId58">
+            <w:hyperlink r:id="rId59">
               <w:r>
                 <w:rPr>
                   <w:rStyle w:val="Hyperlink"/>
@@ -2792,7 +2803,7 @@
             <w:r>
               <w:t xml:space="preserve">Design 3 Resipration, Peer Critique 3 [</w:t>
             </w:r>
-            <w:hyperlink r:id="rId59">
+            <w:hyperlink r:id="rId60">
               <w:r>
                 <w:rPr>
                   <w:rStyle w:val="Hyperlink"/>
@@ -2803,7 +2814,7 @@
             <w:r>
               <w:t xml:space="preserve">] [</w:t>
             </w:r>
-            <w:hyperlink r:id="rId60">
+            <w:hyperlink r:id="rId61">
               <w:r>
                 <w:rPr>
                   <w:rStyle w:val="Hyperlink"/>
@@ -2814,7 +2825,7 @@
             <w:r>
               <w:t xml:space="preserve">] [</w:t>
             </w:r>
-            <w:hyperlink r:id="rId61">
+            <w:hyperlink r:id="rId62">
               <w:r>
                 <w:rPr>
                   <w:rStyle w:val="Hyperlink"/>
@@ -3141,7 +3152,7 @@
             <w:r>
               <w:t xml:space="preserve">PS7: Osmoregulation [</w:t>
             </w:r>
-            <w:hyperlink r:id="rId62">
+            <w:hyperlink r:id="rId63">
               <w:r>
                 <w:rPr>
                   <w:rStyle w:val="Hyperlink"/>
@@ -3360,7 +3371,7 @@
             <w:r>
               <w:t xml:space="preserve">Design 4: Osmoreg/Own (draft optional) [</w:t>
             </w:r>
-            <w:hyperlink r:id="rId63">
+            <w:hyperlink r:id="rId64">
               <w:r>
                 <w:rPr>
                   <w:rStyle w:val="Hyperlink"/>
@@ -3371,7 +3382,7 @@
             <w:r>
               <w:t xml:space="preserve">] [</w:t>
             </w:r>
-            <w:hyperlink r:id="rId64">
+            <w:hyperlink r:id="rId65">
               <w:r>
                 <w:rPr>
                   <w:rStyle w:val="Hyperlink"/>
@@ -3536,7 +3547,7 @@
         </w:tc>
       </w:tr>
     </w:tbl>
-    <w:bookmarkEnd w:id="65"/>
+    <w:bookmarkEnd w:id="66"/>
     <w:sectPr/>
   </w:body>
 </w:document>

</xml_diff>

<commit_message>
update respiration hw schedule
</commit_message>
<xml_diff>
--- a/docs/schedule.docx
+++ b/docs/schedule.docx
@@ -2642,7 +2642,22 @@
           <w:p>
             <w:pPr>
               <w:pStyle w:val="Compact"/>
-            </w:pPr>
+              <w:jc w:val="left"/>
+            </w:pPr>
+            <w:r>
+              <w:t xml:space="preserve">PS6: Respiration [</w:t>
+            </w:r>
+            <w:hyperlink r:id="rId64">
+              <w:r>
+                <w:rPr>
+                  <w:rStyle w:val="Hyperlink"/>
+                </w:rPr>
+                <w:t xml:space="preserve">due at start of class</w:t>
+              </w:r>
+            </w:hyperlink>
+            <w:r>
+              <w:t xml:space="preserve">]</w:t>
+            </w:r>
           </w:p>
         </w:tc>
         <w:tc>
@@ -2796,22 +2811,7 @@
           <w:p>
             <w:pPr>
               <w:pStyle w:val="Compact"/>
-              <w:jc w:val="left"/>
-            </w:pPr>
-            <w:r>
-              <w:t xml:space="preserve">PS6: Respiration [</w:t>
-            </w:r>
-            <w:hyperlink r:id="rId64">
-              <w:r>
-                <w:rPr>
-                  <w:rStyle w:val="Hyperlink"/>
-                </w:rPr>
-                <w:t xml:space="preserve">due at start of class</w:t>
-              </w:r>
-            </w:hyperlink>
-            <w:r>
-              <w:t xml:space="preserve">]</w:t>
-            </w:r>
+            </w:pPr>
           </w:p>
         </w:tc>
         <w:tc>

</xml_diff>

<commit_message>
small update muscles post
</commit_message>
<xml_diff>
--- a/docs/schedule.docx
+++ b/docs/schedule.docx
@@ -10,7 +10,7 @@
         <w:t xml:space="preserve">Schedule</w:t>
       </w:r>
     </w:p>
-    <w:bookmarkStart w:id="73" w:name="assignment-schedule-subject-to-change"/>
+    <w:bookmarkStart w:id="74" w:name="assignment-schedule-subject-to-change"/>
     <w:p>
       <w:pPr>
         <w:pStyle w:val="Heading2"/>
@@ -1956,7 +1956,29 @@
               <w:jc w:val="left"/>
             </w:pPr>
             <w:r>
-              <w:t xml:space="preserve">Muscles [[html]] [[discussion]]</w:t>
+              <w:t xml:space="preserve">Muscles [</w:t>
+            </w:r>
+            <w:hyperlink r:id="rId56">
+              <w:r>
+                <w:rPr>
+                  <w:rStyle w:val="Hyperlink"/>
+                </w:rPr>
+                <w:t xml:space="preserve">html</w:t>
+              </w:r>
+            </w:hyperlink>
+            <w:r>
+              <w:t xml:space="preserve">] [</w:t>
+            </w:r>
+            <w:hyperlink r:id="rId57">
+              <w:r>
+                <w:rPr>
+                  <w:rStyle w:val="Hyperlink"/>
+                </w:rPr>
+                <w:t xml:space="preserve">discussion</w:t>
+              </w:r>
+            </w:hyperlink>
+            <w:r>
+              <w:t xml:space="preserve">]</w:t>
             </w:r>
           </w:p>
         </w:tc>
@@ -2058,7 +2080,7 @@
             <w:r>
               <w:t xml:space="preserve">Motor Control [[html]] [</w:t>
             </w:r>
-            <w:hyperlink r:id="rId56">
+            <w:hyperlink r:id="rId57">
               <w:r>
                 <w:rPr>
                   <w:rStyle w:val="Hyperlink"/>
@@ -2081,7 +2103,7 @@
             <w:r>
               <w:t xml:space="preserve">Design 2 Feeding &amp; Digestion [</w:t>
             </w:r>
-            <w:hyperlink r:id="rId57">
+            <w:hyperlink r:id="rId58">
               <w:r>
                 <w:rPr>
                   <w:rStyle w:val="Hyperlink"/>
@@ -2092,18 +2114,192 @@
             <w:r>
               <w:t xml:space="preserve">] [</w:t>
             </w:r>
+            <w:hyperlink r:id="rId59">
+              <w:r>
+                <w:rPr>
+                  <w:rStyle w:val="Hyperlink"/>
+                </w:rPr>
+                <w:t xml:space="preserve">resources</w:t>
+              </w:r>
+            </w:hyperlink>
+            <w:r>
+              <w:t xml:space="preserve">] [</w:t>
+            </w:r>
+            <w:hyperlink r:id="rId60">
+              <w:r>
+                <w:rPr>
+                  <w:rStyle w:val="Hyperlink"/>
+                </w:rPr>
+                <w:t xml:space="preserve">turn in</w:t>
+              </w:r>
+            </w:hyperlink>
+            <w:r>
+              <w:t xml:space="preserve">]</w:t>
+            </w:r>
+          </w:p>
+        </w:tc>
+        <w:tc>
+          <w:tcPr/>
+          <w:p>
+            <w:pPr>
+              <w:pStyle w:val="Compact"/>
+              <w:jc w:val="left"/>
+            </w:pPr>
+            <w:r>
+              <w:t xml:space="preserve">Lab 7:PC1-G-Vertebrate Action Potential [</w:t>
+            </w:r>
+            <w:hyperlink r:id="rId61">
+              <w:r>
+                <w:rPr>
+                  <w:rStyle w:val="Hyperlink"/>
+                </w:rPr>
+                <w:t xml:space="preserve">overview</w:t>
+              </w:r>
+            </w:hyperlink>
+            <w:r>
+              <w:t xml:space="preserve">]</w:t>
+            </w:r>
+          </w:p>
+        </w:tc>
+      </w:tr>
+      <w:tr>
+        <w:tc>
+          <w:tcPr/>
+          <w:p>
+            <w:pPr>
+              <w:pStyle w:val="Compact"/>
+            </w:pPr>
+          </w:p>
+        </w:tc>
+        <w:tc>
+          <w:tcPr/>
+          <w:p>
+            <w:pPr>
+              <w:pStyle w:val="Compact"/>
+              <w:jc w:val="left"/>
+            </w:pPr>
+            <w:r>
+              <w:t xml:space="preserve">Th</w:t>
+            </w:r>
+          </w:p>
+        </w:tc>
+        <w:tc>
+          <w:tcPr/>
+          <w:p>
+            <w:pPr>
+              <w:pStyle w:val="Compact"/>
+              <w:jc w:val="left"/>
+            </w:pPr>
+            <w:r>
+              <w:t xml:space="preserve">Biomechanics</w:t>
+            </w:r>
+          </w:p>
+        </w:tc>
+        <w:tc>
+          <w:tcPr/>
+          <w:p>
+            <w:pPr>
+              <w:pStyle w:val="Compact"/>
+              <w:jc w:val="left"/>
+            </w:pPr>
+            <w:r>
+              <w:t xml:space="preserve">PS4: Neurons [</w:t>
+            </w:r>
+            <w:hyperlink r:id="rId62">
+              <w:r>
+                <w:rPr>
+                  <w:rStyle w:val="Hyperlink"/>
+                </w:rPr>
+                <w:t xml:space="preserve">pdf</w:t>
+              </w:r>
+            </w:hyperlink>
+            <w:r>
+              <w:t xml:space="preserve">], Peer Critique 2 [</w:t>
+            </w:r>
+            <w:hyperlink r:id="rId60">
+              <w:r>
+                <w:rPr>
+                  <w:rStyle w:val="Hyperlink"/>
+                </w:rPr>
+                <w:t xml:space="preserve">see turn in</w:t>
+              </w:r>
+            </w:hyperlink>
+            <w:r>
+              <w:t xml:space="preserve">]</w:t>
+            </w:r>
+          </w:p>
+        </w:tc>
+        <w:tc>
+          <w:tcPr/>
+          <w:p>
+            <w:pPr>
+              <w:pStyle w:val="Compact"/>
+            </w:pPr>
+          </w:p>
+        </w:tc>
+      </w:tr>
+      <w:tr>
+        <w:tc>
+          <w:tcPr/>
+          <w:p>
+            <w:pPr>
+              <w:pStyle w:val="Compact"/>
+            </w:pPr>
+          </w:p>
+        </w:tc>
+        <w:tc>
+          <w:tcPr/>
+          <w:p>
+            <w:pPr>
+              <w:pStyle w:val="Compact"/>
+              <w:jc w:val="left"/>
+            </w:pPr>
+            <w:r>
+              <w:t xml:space="preserve">F</w:t>
+            </w:r>
+          </w:p>
+        </w:tc>
+        <w:tc>
+          <w:tcPr/>
+          <w:p>
+            <w:pPr>
+              <w:pStyle w:val="Compact"/>
+            </w:pPr>
+          </w:p>
+        </w:tc>
+        <w:tc>
+          <w:tcPr/>
+          <w:p>
+            <w:pPr>
+              <w:pStyle w:val="Compact"/>
+              <w:jc w:val="left"/>
+            </w:pPr>
+            <w:r>
+              <w:t xml:space="preserve">Design 2 Feeding &amp; Digestion [</w:t>
+            </w:r>
             <w:hyperlink r:id="rId58">
               <w:r>
                 <w:rPr>
                   <w:rStyle w:val="Hyperlink"/>
                 </w:rPr>
+                <w:t xml:space="preserve">html</w:t>
+              </w:r>
+            </w:hyperlink>
+            <w:r>
+              <w:t xml:space="preserve">] [</w:t>
+            </w:r>
+            <w:hyperlink r:id="rId59">
+              <w:r>
+                <w:rPr>
+                  <w:rStyle w:val="Hyperlink"/>
+                </w:rPr>
                 <w:t xml:space="preserve">resources</w:t>
               </w:r>
             </w:hyperlink>
             <w:r>
               <w:t xml:space="preserve">] [</w:t>
             </w:r>
-            <w:hyperlink r:id="rId59">
+            <w:hyperlink r:id="rId60">
               <w:r>
                 <w:rPr>
                   <w:rStyle w:val="Hyperlink"/>
@@ -2121,17 +2317,101 @@
           <w:p>
             <w:pPr>
               <w:pStyle w:val="Compact"/>
-              <w:jc w:val="left"/>
-            </w:pPr>
-            <w:r>
-              <w:t xml:space="preserve">Lab 7:PC1-G-Vertebrate Action Potential [</w:t>
+            </w:pPr>
+          </w:p>
+        </w:tc>
+      </w:tr>
+      <w:tr>
+        <w:tc>
+          <w:tcPr/>
+          <w:p>
+            <w:pPr>
+              <w:pStyle w:val="Compact"/>
+              <w:jc w:val="left"/>
+            </w:pPr>
+            <w:r>
+              <w:t xml:space="preserve">Week 10</w:t>
+            </w:r>
+          </w:p>
+        </w:tc>
+        <w:tc>
+          <w:tcPr/>
+          <w:p>
+            <w:pPr>
+              <w:pStyle w:val="Compact"/>
+            </w:pPr>
+          </w:p>
+        </w:tc>
+        <w:tc>
+          <w:tcPr/>
+          <w:p>
+            <w:pPr>
+              <w:pStyle w:val="Compact"/>
+            </w:pPr>
+          </w:p>
+        </w:tc>
+        <w:tc>
+          <w:tcPr/>
+          <w:p>
+            <w:pPr>
+              <w:pStyle w:val="Compact"/>
+            </w:pPr>
+          </w:p>
+        </w:tc>
+        <w:tc>
+          <w:tcPr/>
+          <w:p>
+            <w:pPr>
+              <w:pStyle w:val="Compact"/>
+            </w:pPr>
+          </w:p>
+        </w:tc>
+      </w:tr>
+      <w:tr>
+        <w:tc>
+          <w:tcPr/>
+          <w:p>
+            <w:pPr>
+              <w:pStyle w:val="Compact"/>
+            </w:pPr>
+          </w:p>
+        </w:tc>
+        <w:tc>
+          <w:tcPr/>
+          <w:p>
+            <w:pPr>
+              <w:pStyle w:val="Compact"/>
+              <w:jc w:val="left"/>
+            </w:pPr>
+            <w:r>
+              <w:t xml:space="preserve">M</w:t>
+            </w:r>
+          </w:p>
+        </w:tc>
+        <w:tc>
+          <w:tcPr/>
+          <w:p>
+            <w:pPr>
+              <w:pStyle w:val="Compact"/>
+            </w:pPr>
+          </w:p>
+        </w:tc>
+        <w:tc>
+          <w:tcPr/>
+          <w:p>
+            <w:pPr>
+              <w:pStyle w:val="Compact"/>
+              <w:jc w:val="left"/>
+            </w:pPr>
+            <w:r>
+              <w:t xml:space="preserve">Peer Critique 2 [</w:t>
             </w:r>
             <w:hyperlink r:id="rId60">
               <w:r>
                 <w:rPr>
                   <w:rStyle w:val="Hyperlink"/>
                 </w:rPr>
-                <w:t xml:space="preserve">overview</w:t>
+                <w:t xml:space="preserve">see turn in</w:t>
               </w:r>
             </w:hyperlink>
             <w:r>
@@ -2139,6 +2419,83 @@
             </w:r>
           </w:p>
         </w:tc>
+        <w:tc>
+          <w:tcPr/>
+          <w:p>
+            <w:pPr>
+              <w:pStyle w:val="Compact"/>
+            </w:pPr>
+          </w:p>
+        </w:tc>
+      </w:tr>
+      <w:tr>
+        <w:tc>
+          <w:tcPr/>
+          <w:p>
+            <w:pPr>
+              <w:pStyle w:val="Compact"/>
+              <w:jc w:val="left"/>
+            </w:pPr>
+            <w:r>
+              <w:t xml:space="preserve">10/29</w:t>
+            </w:r>
+          </w:p>
+        </w:tc>
+        <w:tc>
+          <w:tcPr/>
+          <w:p>
+            <w:pPr>
+              <w:pStyle w:val="Compact"/>
+              <w:jc w:val="left"/>
+            </w:pPr>
+            <w:r>
+              <w:t xml:space="preserve">T</w:t>
+            </w:r>
+          </w:p>
+        </w:tc>
+        <w:tc>
+          <w:tcPr/>
+          <w:p>
+            <w:pPr>
+              <w:pStyle w:val="Compact"/>
+              <w:jc w:val="left"/>
+            </w:pPr>
+            <w:r>
+              <w:t xml:space="preserve">Locomotion on Land [[html]] [</w:t>
+            </w:r>
+            <w:hyperlink r:id="rId63">
+              <w:r>
+                <w:rPr>
+                  <w:rStyle w:val="Hyperlink"/>
+                </w:rPr>
+                <w:t xml:space="preserve">discussion</w:t>
+              </w:r>
+            </w:hyperlink>
+            <w:r>
+              <w:t xml:space="preserve">]</w:t>
+            </w:r>
+          </w:p>
+        </w:tc>
+        <w:tc>
+          <w:tcPr/>
+          <w:p>
+            <w:pPr>
+              <w:pStyle w:val="Compact"/>
+            </w:pPr>
+          </w:p>
+        </w:tc>
+        <w:tc>
+          <w:tcPr/>
+          <w:p>
+            <w:pPr>
+              <w:pStyle w:val="Compact"/>
+              <w:jc w:val="left"/>
+            </w:pPr>
+            <w:r>
+              <w:t xml:space="preserve">Lab8: PC2-G-Human Muscle [[overview]]</w:t>
+            </w:r>
+          </w:p>
+        </w:tc>
       </w:tr>
       <w:tr>
         <w:tc>
@@ -2169,21 +2526,182 @@
               <w:jc w:val="left"/>
             </w:pPr>
             <w:r>
-              <w:t xml:space="preserve">Biomechanics</w:t>
-            </w:r>
-          </w:p>
-        </w:tc>
-        <w:tc>
-          <w:tcPr/>
-          <w:p>
-            <w:pPr>
-              <w:pStyle w:val="Compact"/>
-              <w:jc w:val="left"/>
-            </w:pPr>
-            <w:r>
-              <w:t xml:space="preserve">PS4: Neurons [</w:t>
-            </w:r>
-            <w:hyperlink r:id="rId61">
+              <w:t xml:space="preserve">Locomotion in Fluids</w:t>
+            </w:r>
+          </w:p>
+        </w:tc>
+        <w:tc>
+          <w:tcPr/>
+          <w:p>
+            <w:pPr>
+              <w:pStyle w:val="Compact"/>
+            </w:pPr>
+          </w:p>
+        </w:tc>
+        <w:tc>
+          <w:tcPr/>
+          <w:p>
+            <w:pPr>
+              <w:pStyle w:val="Compact"/>
+            </w:pPr>
+          </w:p>
+        </w:tc>
+      </w:tr>
+      <w:tr>
+        <w:tc>
+          <w:tcPr/>
+          <w:p>
+            <w:pPr>
+              <w:pStyle w:val="Compact"/>
+            </w:pPr>
+          </w:p>
+        </w:tc>
+        <w:tc>
+          <w:tcPr/>
+          <w:p>
+            <w:pPr>
+              <w:pStyle w:val="Compact"/>
+              <w:jc w:val="left"/>
+            </w:pPr>
+            <w:r>
+              <w:t xml:space="preserve">F</w:t>
+            </w:r>
+          </w:p>
+        </w:tc>
+        <w:tc>
+          <w:tcPr/>
+          <w:p>
+            <w:pPr>
+              <w:pStyle w:val="Compact"/>
+            </w:pPr>
+          </w:p>
+        </w:tc>
+        <w:tc>
+          <w:tcPr/>
+          <w:p>
+            <w:pPr>
+              <w:pStyle w:val="Compact"/>
+              <w:jc w:val="left"/>
+            </w:pPr>
+            <w:r>
+              <w:t xml:space="preserve">Rewrite Design 2 [</w:t>
+            </w:r>
+            <w:hyperlink r:id="rId64">
+              <w:r>
+                <w:rPr>
+                  <w:rStyle w:val="Hyperlink"/>
+                </w:rPr>
+                <w:t xml:space="preserve">Due Friday midnight</w:t>
+              </w:r>
+            </w:hyperlink>
+            <w:r>
+              <w:t xml:space="preserve">]</w:t>
+            </w:r>
+          </w:p>
+        </w:tc>
+        <w:tc>
+          <w:tcPr/>
+          <w:p>
+            <w:pPr>
+              <w:pStyle w:val="Compact"/>
+            </w:pPr>
+          </w:p>
+        </w:tc>
+      </w:tr>
+      <w:tr>
+        <w:tc>
+          <w:tcPr/>
+          <w:p>
+            <w:pPr>
+              <w:pStyle w:val="Compact"/>
+              <w:jc w:val="left"/>
+            </w:pPr>
+            <w:r>
+              <w:t xml:space="preserve">Week 11</w:t>
+            </w:r>
+          </w:p>
+        </w:tc>
+        <w:tc>
+          <w:tcPr/>
+          <w:p>
+            <w:pPr>
+              <w:pStyle w:val="Compact"/>
+            </w:pPr>
+          </w:p>
+        </w:tc>
+        <w:tc>
+          <w:tcPr/>
+          <w:p>
+            <w:pPr>
+              <w:pStyle w:val="Compact"/>
+            </w:pPr>
+          </w:p>
+        </w:tc>
+        <w:tc>
+          <w:tcPr/>
+          <w:p>
+            <w:pPr>
+              <w:pStyle w:val="Compact"/>
+            </w:pPr>
+          </w:p>
+        </w:tc>
+        <w:tc>
+          <w:tcPr/>
+          <w:p>
+            <w:pPr>
+              <w:pStyle w:val="Compact"/>
+            </w:pPr>
+          </w:p>
+        </w:tc>
+      </w:tr>
+      <w:tr>
+        <w:tc>
+          <w:tcPr/>
+          <w:p>
+            <w:pPr>
+              <w:pStyle w:val="Compact"/>
+              <w:jc w:val="left"/>
+            </w:pPr>
+            <w:r>
+              <w:t xml:space="preserve">11/5</w:t>
+            </w:r>
+          </w:p>
+        </w:tc>
+        <w:tc>
+          <w:tcPr/>
+          <w:p>
+            <w:pPr>
+              <w:pStyle w:val="Compact"/>
+              <w:jc w:val="left"/>
+            </w:pPr>
+            <w:r>
+              <w:t xml:space="preserve">T</w:t>
+            </w:r>
+          </w:p>
+        </w:tc>
+        <w:tc>
+          <w:tcPr/>
+          <w:p>
+            <w:pPr>
+              <w:pStyle w:val="Compact"/>
+              <w:jc w:val="left"/>
+            </w:pPr>
+            <w:r>
+              <w:t xml:space="preserve">Biomechanics and Locomotion [[html]]</w:t>
+            </w:r>
+          </w:p>
+        </w:tc>
+        <w:tc>
+          <w:tcPr/>
+          <w:p>
+            <w:pPr>
+              <w:pStyle w:val="Compact"/>
+              <w:jc w:val="left"/>
+            </w:pPr>
+            <w:r>
+              <w:t xml:space="preserve">PS5: Muscles &amp; Biomech [</w:t>
+            </w:r>
+            <w:hyperlink r:id="rId65">
               <w:r>
                 <w:rPr>
                   <w:rStyle w:val="Hyperlink"/>
@@ -2192,17 +2710,6 @@
               </w:r>
             </w:hyperlink>
             <w:r>
-              <w:t xml:space="preserve">], Peer Critique 2 [</w:t>
-            </w:r>
-            <w:hyperlink r:id="rId59">
-              <w:r>
-                <w:rPr>
-                  <w:rStyle w:val="Hyperlink"/>
-                </w:rPr>
-                <w:t xml:space="preserve">see turn in</w:t>
-              </w:r>
-            </w:hyperlink>
-            <w:r>
               <w:t xml:space="preserve">]</w:t>
             </w:r>
           </w:p>
@@ -2212,6 +2719,400 @@
           <w:p>
             <w:pPr>
               <w:pStyle w:val="Compact"/>
+              <w:jc w:val="left"/>
+            </w:pPr>
+            <w:r>
+              <w:t xml:space="preserve">Lab9: PC3-G-Toad Muscle [[overview]]</w:t>
+            </w:r>
+          </w:p>
+        </w:tc>
+      </w:tr>
+      <w:tr>
+        <w:tc>
+          <w:tcPr/>
+          <w:p>
+            <w:pPr>
+              <w:pStyle w:val="Compact"/>
+            </w:pPr>
+          </w:p>
+        </w:tc>
+        <w:tc>
+          <w:tcPr/>
+          <w:p>
+            <w:pPr>
+              <w:pStyle w:val="Compact"/>
+              <w:jc w:val="left"/>
+            </w:pPr>
+            <w:r>
+              <w:t xml:space="preserve">Th</w:t>
+            </w:r>
+          </w:p>
+        </w:tc>
+        <w:tc>
+          <w:tcPr/>
+          <w:p>
+            <w:pPr>
+              <w:pStyle w:val="Compact"/>
+              <w:jc w:val="left"/>
+            </w:pPr>
+            <w:r>
+              <w:t xml:space="preserve">Blood and Respiratory Media</w:t>
+            </w:r>
+          </w:p>
+        </w:tc>
+        <w:tc>
+          <w:tcPr/>
+          <w:p>
+            <w:pPr>
+              <w:pStyle w:val="Compact"/>
+            </w:pPr>
+          </w:p>
+        </w:tc>
+        <w:tc>
+          <w:tcPr/>
+          <w:p>
+            <w:pPr>
+              <w:pStyle w:val="Compact"/>
+            </w:pPr>
+          </w:p>
+        </w:tc>
+      </w:tr>
+      <w:tr>
+        <w:tc>
+          <w:tcPr/>
+          <w:p>
+            <w:pPr>
+              <w:pStyle w:val="Compact"/>
+              <w:jc w:val="left"/>
+            </w:pPr>
+            <w:r>
+              <w:t xml:space="preserve">Week 12</w:t>
+            </w:r>
+          </w:p>
+        </w:tc>
+        <w:tc>
+          <w:tcPr/>
+          <w:p>
+            <w:pPr>
+              <w:pStyle w:val="Compact"/>
+            </w:pPr>
+          </w:p>
+        </w:tc>
+        <w:tc>
+          <w:tcPr/>
+          <w:p>
+            <w:pPr>
+              <w:pStyle w:val="Compact"/>
+            </w:pPr>
+          </w:p>
+        </w:tc>
+        <w:tc>
+          <w:tcPr/>
+          <w:p>
+            <w:pPr>
+              <w:pStyle w:val="Compact"/>
+            </w:pPr>
+          </w:p>
+        </w:tc>
+        <w:tc>
+          <w:tcPr/>
+          <w:p>
+            <w:pPr>
+              <w:pStyle w:val="Compact"/>
+            </w:pPr>
+          </w:p>
+        </w:tc>
+      </w:tr>
+      <w:tr>
+        <w:tc>
+          <w:tcPr/>
+          <w:p>
+            <w:pPr>
+              <w:pStyle w:val="Compact"/>
+              <w:jc w:val="left"/>
+            </w:pPr>
+            <w:r>
+              <w:t xml:space="preserve">11/12</w:t>
+            </w:r>
+          </w:p>
+        </w:tc>
+        <w:tc>
+          <w:tcPr/>
+          <w:p>
+            <w:pPr>
+              <w:pStyle w:val="Compact"/>
+              <w:jc w:val="left"/>
+            </w:pPr>
+            <w:r>
+              <w:t xml:space="preserve">T</w:t>
+            </w:r>
+          </w:p>
+        </w:tc>
+        <w:tc>
+          <w:tcPr/>
+          <w:p>
+            <w:pPr>
+              <w:pStyle w:val="Compact"/>
+              <w:jc w:val="left"/>
+            </w:pPr>
+            <w:r>
+              <w:t xml:space="preserve">Aquatic Respiration [[html]]</w:t>
+            </w:r>
+          </w:p>
+        </w:tc>
+        <w:tc>
+          <w:tcPr/>
+          <w:p>
+            <w:pPr>
+              <w:pStyle w:val="Compact"/>
+              <w:jc w:val="left"/>
+            </w:pPr>
+            <w:r>
+              <w:t xml:space="preserve">PS6: Respiration [</w:t>
+            </w:r>
+            <w:hyperlink r:id="rId66">
+              <w:r>
+                <w:rPr>
+                  <w:rStyle w:val="Hyperlink"/>
+                </w:rPr>
+                <w:t xml:space="preserve">due at start of class</w:t>
+              </w:r>
+            </w:hyperlink>
+            <w:r>
+              <w:t xml:space="preserve">]</w:t>
+            </w:r>
+          </w:p>
+        </w:tc>
+        <w:tc>
+          <w:tcPr/>
+          <w:p>
+            <w:pPr>
+              <w:pStyle w:val="Compact"/>
+              <w:jc w:val="left"/>
+            </w:pPr>
+            <w:r>
+              <w:t xml:space="preserve">Lab10:PC1-I-Toad Muscle Independent [[overview]]</w:t>
+            </w:r>
+          </w:p>
+        </w:tc>
+      </w:tr>
+      <w:tr>
+        <w:tc>
+          <w:tcPr/>
+          <w:p>
+            <w:pPr>
+              <w:pStyle w:val="Compact"/>
+            </w:pPr>
+          </w:p>
+        </w:tc>
+        <w:tc>
+          <w:tcPr/>
+          <w:p>
+            <w:pPr>
+              <w:pStyle w:val="Compact"/>
+              <w:jc w:val="left"/>
+            </w:pPr>
+            <w:r>
+              <w:t xml:space="preserve">Th</w:t>
+            </w:r>
+          </w:p>
+        </w:tc>
+        <w:tc>
+          <w:tcPr/>
+          <w:p>
+            <w:pPr>
+              <w:pStyle w:val="Compact"/>
+              <w:jc w:val="left"/>
+            </w:pPr>
+            <w:r>
+              <w:t xml:space="preserve">Aerial Respiration</w:t>
+            </w:r>
+          </w:p>
+        </w:tc>
+        <w:tc>
+          <w:tcPr/>
+          <w:p>
+            <w:pPr>
+              <w:pStyle w:val="Compact"/>
+            </w:pPr>
+          </w:p>
+        </w:tc>
+        <w:tc>
+          <w:tcPr/>
+          <w:p>
+            <w:pPr>
+              <w:pStyle w:val="Compact"/>
+            </w:pPr>
+          </w:p>
+        </w:tc>
+      </w:tr>
+      <w:tr>
+        <w:tc>
+          <w:tcPr/>
+          <w:p>
+            <w:pPr>
+              <w:pStyle w:val="Compact"/>
+              <w:jc w:val="left"/>
+            </w:pPr>
+            <w:r>
+              <w:t xml:space="preserve">Week 13</w:t>
+            </w:r>
+          </w:p>
+        </w:tc>
+        <w:tc>
+          <w:tcPr/>
+          <w:p>
+            <w:pPr>
+              <w:pStyle w:val="Compact"/>
+            </w:pPr>
+          </w:p>
+        </w:tc>
+        <w:tc>
+          <w:tcPr/>
+          <w:p>
+            <w:pPr>
+              <w:pStyle w:val="Compact"/>
+            </w:pPr>
+          </w:p>
+        </w:tc>
+        <w:tc>
+          <w:tcPr/>
+          <w:p>
+            <w:pPr>
+              <w:pStyle w:val="Compact"/>
+            </w:pPr>
+          </w:p>
+        </w:tc>
+        <w:tc>
+          <w:tcPr/>
+          <w:p>
+            <w:pPr>
+              <w:pStyle w:val="Compact"/>
+            </w:pPr>
+          </w:p>
+        </w:tc>
+      </w:tr>
+      <w:tr>
+        <w:tc>
+          <w:tcPr/>
+          <w:p>
+            <w:pPr>
+              <w:pStyle w:val="Compact"/>
+              <w:jc w:val="left"/>
+            </w:pPr>
+            <w:r>
+              <w:t xml:space="preserve">11/19</w:t>
+            </w:r>
+          </w:p>
+        </w:tc>
+        <w:tc>
+          <w:tcPr/>
+          <w:p>
+            <w:pPr>
+              <w:pStyle w:val="Compact"/>
+              <w:jc w:val="left"/>
+            </w:pPr>
+            <w:r>
+              <w:t xml:space="preserve">T</w:t>
+            </w:r>
+          </w:p>
+        </w:tc>
+        <w:tc>
+          <w:tcPr/>
+          <w:p>
+            <w:pPr>
+              <w:pStyle w:val="Compact"/>
+              <w:jc w:val="left"/>
+            </w:pPr>
+            <w:r>
+              <w:t xml:space="preserve">Finish Respiration/Begin Osmoregulation [[html]]</w:t>
+            </w:r>
+          </w:p>
+        </w:tc>
+        <w:tc>
+          <w:tcPr/>
+          <w:p>
+            <w:pPr>
+              <w:pStyle w:val="Compact"/>
+            </w:pPr>
+          </w:p>
+        </w:tc>
+        <w:tc>
+          <w:tcPr/>
+          <w:p>
+            <w:pPr>
+              <w:pStyle w:val="Compact"/>
+              <w:jc w:val="left"/>
+            </w:pPr>
+            <w:r>
+              <w:t xml:space="preserve">Lab 11: PC1-G-Human EEG [[overview]]</w:t>
+            </w:r>
+          </w:p>
+        </w:tc>
+      </w:tr>
+      <w:tr>
+        <w:tc>
+          <w:tcPr/>
+          <w:p>
+            <w:pPr>
+              <w:pStyle w:val="Compact"/>
+            </w:pPr>
+          </w:p>
+        </w:tc>
+        <w:tc>
+          <w:tcPr/>
+          <w:p>
+            <w:pPr>
+              <w:pStyle w:val="Compact"/>
+              <w:jc w:val="left"/>
+            </w:pPr>
+            <w:r>
+              <w:t xml:space="preserve">Th</w:t>
+            </w:r>
+          </w:p>
+        </w:tc>
+        <w:tc>
+          <w:tcPr/>
+          <w:p>
+            <w:pPr>
+              <w:pStyle w:val="Compact"/>
+              <w:jc w:val="left"/>
+            </w:pPr>
+            <w:r>
+              <w:t xml:space="preserve">Symmorphosis:</w:t>
+            </w:r>
+            <w:r>
+              <w:t xml:space="preserve"> </w:t>
+            </w:r>
+            <w:hyperlink r:id="rId67">
+              <w:r>
+                <w:rPr>
+                  <w:rStyle w:val="Hyperlink"/>
+                </w:rPr>
+                <w:t xml:space="preserve">Weibel, Taylor, and Hoppeler (1991)</w:t>
+              </w:r>
+            </w:hyperlink>
+            <w:r>
+              <w:t xml:space="preserve"> </w:t>
+            </w:r>
+            <w:r>
+              <w:t xml:space="preserve">The concept of symmorphosis: A testable hypothesis of structure-function relationship. PNAS 88:10357-61</w:t>
+            </w:r>
+          </w:p>
+        </w:tc>
+        <w:tc>
+          <w:tcPr/>
+          <w:p>
+            <w:pPr>
+              <w:pStyle w:val="Compact"/>
+            </w:pPr>
+          </w:p>
+        </w:tc>
+        <w:tc>
+          <w:tcPr/>
+          <w:p>
+            <w:pPr>
+              <w:pStyle w:val="Compact"/>
             </w:pPr>
           </w:p>
         </w:tc>
@@ -2253,9 +3154,9 @@
               <w:jc w:val="left"/>
             </w:pPr>
             <w:r>
-              <w:t xml:space="preserve">Design 2 Feeding &amp; Digestion [</w:t>
-            </w:r>
-            <w:hyperlink r:id="rId57">
+              <w:t xml:space="preserve">Design 3 Resipration, Peer Critique 3 [</w:t>
+            </w:r>
+            <w:hyperlink r:id="rId68">
               <w:r>
                 <w:rPr>
                   <w:rStyle w:val="Hyperlink"/>
@@ -2266,7 +3167,7 @@
             <w:r>
               <w:t xml:space="preserve">] [</w:t>
             </w:r>
-            <w:hyperlink r:id="rId58">
+            <w:hyperlink r:id="rId69">
               <w:r>
                 <w:rPr>
                   <w:rStyle w:val="Hyperlink"/>
@@ -2277,886 +3178,7 @@
             <w:r>
               <w:t xml:space="preserve">] [</w:t>
             </w:r>
-            <w:hyperlink r:id="rId59">
-              <w:r>
-                <w:rPr>
-                  <w:rStyle w:val="Hyperlink"/>
-                </w:rPr>
-                <w:t xml:space="preserve">turn in</w:t>
-              </w:r>
-            </w:hyperlink>
-            <w:r>
-              <w:t xml:space="preserve">]</w:t>
-            </w:r>
-          </w:p>
-        </w:tc>
-        <w:tc>
-          <w:tcPr/>
-          <w:p>
-            <w:pPr>
-              <w:pStyle w:val="Compact"/>
-            </w:pPr>
-          </w:p>
-        </w:tc>
-      </w:tr>
-      <w:tr>
-        <w:tc>
-          <w:tcPr/>
-          <w:p>
-            <w:pPr>
-              <w:pStyle w:val="Compact"/>
-              <w:jc w:val="left"/>
-            </w:pPr>
-            <w:r>
-              <w:t xml:space="preserve">Week 10</w:t>
-            </w:r>
-          </w:p>
-        </w:tc>
-        <w:tc>
-          <w:tcPr/>
-          <w:p>
-            <w:pPr>
-              <w:pStyle w:val="Compact"/>
-            </w:pPr>
-          </w:p>
-        </w:tc>
-        <w:tc>
-          <w:tcPr/>
-          <w:p>
-            <w:pPr>
-              <w:pStyle w:val="Compact"/>
-            </w:pPr>
-          </w:p>
-        </w:tc>
-        <w:tc>
-          <w:tcPr/>
-          <w:p>
-            <w:pPr>
-              <w:pStyle w:val="Compact"/>
-            </w:pPr>
-          </w:p>
-        </w:tc>
-        <w:tc>
-          <w:tcPr/>
-          <w:p>
-            <w:pPr>
-              <w:pStyle w:val="Compact"/>
-            </w:pPr>
-          </w:p>
-        </w:tc>
-      </w:tr>
-      <w:tr>
-        <w:tc>
-          <w:tcPr/>
-          <w:p>
-            <w:pPr>
-              <w:pStyle w:val="Compact"/>
-            </w:pPr>
-          </w:p>
-        </w:tc>
-        <w:tc>
-          <w:tcPr/>
-          <w:p>
-            <w:pPr>
-              <w:pStyle w:val="Compact"/>
-              <w:jc w:val="left"/>
-            </w:pPr>
-            <w:r>
-              <w:t xml:space="preserve">M</w:t>
-            </w:r>
-          </w:p>
-        </w:tc>
-        <w:tc>
-          <w:tcPr/>
-          <w:p>
-            <w:pPr>
-              <w:pStyle w:val="Compact"/>
-            </w:pPr>
-          </w:p>
-        </w:tc>
-        <w:tc>
-          <w:tcPr/>
-          <w:p>
-            <w:pPr>
-              <w:pStyle w:val="Compact"/>
-              <w:jc w:val="left"/>
-            </w:pPr>
-            <w:r>
-              <w:t xml:space="preserve">Peer Critique 2 [</w:t>
-            </w:r>
-            <w:hyperlink r:id="rId59">
-              <w:r>
-                <w:rPr>
-                  <w:rStyle w:val="Hyperlink"/>
-                </w:rPr>
-                <w:t xml:space="preserve">see turn in</w:t>
-              </w:r>
-            </w:hyperlink>
-            <w:r>
-              <w:t xml:space="preserve">]</w:t>
-            </w:r>
-          </w:p>
-        </w:tc>
-        <w:tc>
-          <w:tcPr/>
-          <w:p>
-            <w:pPr>
-              <w:pStyle w:val="Compact"/>
-            </w:pPr>
-          </w:p>
-        </w:tc>
-      </w:tr>
-      <w:tr>
-        <w:tc>
-          <w:tcPr/>
-          <w:p>
-            <w:pPr>
-              <w:pStyle w:val="Compact"/>
-              <w:jc w:val="left"/>
-            </w:pPr>
-            <w:r>
-              <w:t xml:space="preserve">10/29</w:t>
-            </w:r>
-          </w:p>
-        </w:tc>
-        <w:tc>
-          <w:tcPr/>
-          <w:p>
-            <w:pPr>
-              <w:pStyle w:val="Compact"/>
-              <w:jc w:val="left"/>
-            </w:pPr>
-            <w:r>
-              <w:t xml:space="preserve">T</w:t>
-            </w:r>
-          </w:p>
-        </w:tc>
-        <w:tc>
-          <w:tcPr/>
-          <w:p>
-            <w:pPr>
-              <w:pStyle w:val="Compact"/>
-              <w:jc w:val="left"/>
-            </w:pPr>
-            <w:r>
-              <w:t xml:space="preserve">Locomotion on Land [[html]] [</w:t>
-            </w:r>
-            <w:hyperlink r:id="rId62">
-              <w:r>
-                <w:rPr>
-                  <w:rStyle w:val="Hyperlink"/>
-                </w:rPr>
-                <w:t xml:space="preserve">discussion</w:t>
-              </w:r>
-            </w:hyperlink>
-            <w:r>
-              <w:t xml:space="preserve">]</w:t>
-            </w:r>
-          </w:p>
-        </w:tc>
-        <w:tc>
-          <w:tcPr/>
-          <w:p>
-            <w:pPr>
-              <w:pStyle w:val="Compact"/>
-            </w:pPr>
-          </w:p>
-        </w:tc>
-        <w:tc>
-          <w:tcPr/>
-          <w:p>
-            <w:pPr>
-              <w:pStyle w:val="Compact"/>
-              <w:jc w:val="left"/>
-            </w:pPr>
-            <w:r>
-              <w:t xml:space="preserve">Lab8: PC2-G-Human Muscle [[overview]]</w:t>
-            </w:r>
-          </w:p>
-        </w:tc>
-      </w:tr>
-      <w:tr>
-        <w:tc>
-          <w:tcPr/>
-          <w:p>
-            <w:pPr>
-              <w:pStyle w:val="Compact"/>
-            </w:pPr>
-          </w:p>
-        </w:tc>
-        <w:tc>
-          <w:tcPr/>
-          <w:p>
-            <w:pPr>
-              <w:pStyle w:val="Compact"/>
-              <w:jc w:val="left"/>
-            </w:pPr>
-            <w:r>
-              <w:t xml:space="preserve">Th</w:t>
-            </w:r>
-          </w:p>
-        </w:tc>
-        <w:tc>
-          <w:tcPr/>
-          <w:p>
-            <w:pPr>
-              <w:pStyle w:val="Compact"/>
-              <w:jc w:val="left"/>
-            </w:pPr>
-            <w:r>
-              <w:t xml:space="preserve">Locomotion in Fluids</w:t>
-            </w:r>
-          </w:p>
-        </w:tc>
-        <w:tc>
-          <w:tcPr/>
-          <w:p>
-            <w:pPr>
-              <w:pStyle w:val="Compact"/>
-            </w:pPr>
-          </w:p>
-        </w:tc>
-        <w:tc>
-          <w:tcPr/>
-          <w:p>
-            <w:pPr>
-              <w:pStyle w:val="Compact"/>
-            </w:pPr>
-          </w:p>
-        </w:tc>
-      </w:tr>
-      <w:tr>
-        <w:tc>
-          <w:tcPr/>
-          <w:p>
-            <w:pPr>
-              <w:pStyle w:val="Compact"/>
-            </w:pPr>
-          </w:p>
-        </w:tc>
-        <w:tc>
-          <w:tcPr/>
-          <w:p>
-            <w:pPr>
-              <w:pStyle w:val="Compact"/>
-              <w:jc w:val="left"/>
-            </w:pPr>
-            <w:r>
-              <w:t xml:space="preserve">F</w:t>
-            </w:r>
-          </w:p>
-        </w:tc>
-        <w:tc>
-          <w:tcPr/>
-          <w:p>
-            <w:pPr>
-              <w:pStyle w:val="Compact"/>
-            </w:pPr>
-          </w:p>
-        </w:tc>
-        <w:tc>
-          <w:tcPr/>
-          <w:p>
-            <w:pPr>
-              <w:pStyle w:val="Compact"/>
-              <w:jc w:val="left"/>
-            </w:pPr>
-            <w:r>
-              <w:t xml:space="preserve">Rewrite Design 2 [</w:t>
-            </w:r>
-            <w:hyperlink r:id="rId63">
-              <w:r>
-                <w:rPr>
-                  <w:rStyle w:val="Hyperlink"/>
-                </w:rPr>
-                <w:t xml:space="preserve">Due Friday midnight</w:t>
-              </w:r>
-            </w:hyperlink>
-            <w:r>
-              <w:t xml:space="preserve">]</w:t>
-            </w:r>
-          </w:p>
-        </w:tc>
-        <w:tc>
-          <w:tcPr/>
-          <w:p>
-            <w:pPr>
-              <w:pStyle w:val="Compact"/>
-            </w:pPr>
-          </w:p>
-        </w:tc>
-      </w:tr>
-      <w:tr>
-        <w:tc>
-          <w:tcPr/>
-          <w:p>
-            <w:pPr>
-              <w:pStyle w:val="Compact"/>
-              <w:jc w:val="left"/>
-            </w:pPr>
-            <w:r>
-              <w:t xml:space="preserve">Week 11</w:t>
-            </w:r>
-          </w:p>
-        </w:tc>
-        <w:tc>
-          <w:tcPr/>
-          <w:p>
-            <w:pPr>
-              <w:pStyle w:val="Compact"/>
-            </w:pPr>
-          </w:p>
-        </w:tc>
-        <w:tc>
-          <w:tcPr/>
-          <w:p>
-            <w:pPr>
-              <w:pStyle w:val="Compact"/>
-            </w:pPr>
-          </w:p>
-        </w:tc>
-        <w:tc>
-          <w:tcPr/>
-          <w:p>
-            <w:pPr>
-              <w:pStyle w:val="Compact"/>
-            </w:pPr>
-          </w:p>
-        </w:tc>
-        <w:tc>
-          <w:tcPr/>
-          <w:p>
-            <w:pPr>
-              <w:pStyle w:val="Compact"/>
-            </w:pPr>
-          </w:p>
-        </w:tc>
-      </w:tr>
-      <w:tr>
-        <w:tc>
-          <w:tcPr/>
-          <w:p>
-            <w:pPr>
-              <w:pStyle w:val="Compact"/>
-              <w:jc w:val="left"/>
-            </w:pPr>
-            <w:r>
-              <w:t xml:space="preserve">11/5</w:t>
-            </w:r>
-          </w:p>
-        </w:tc>
-        <w:tc>
-          <w:tcPr/>
-          <w:p>
-            <w:pPr>
-              <w:pStyle w:val="Compact"/>
-              <w:jc w:val="left"/>
-            </w:pPr>
-            <w:r>
-              <w:t xml:space="preserve">T</w:t>
-            </w:r>
-          </w:p>
-        </w:tc>
-        <w:tc>
-          <w:tcPr/>
-          <w:p>
-            <w:pPr>
-              <w:pStyle w:val="Compact"/>
-              <w:jc w:val="left"/>
-            </w:pPr>
-            <w:r>
-              <w:t xml:space="preserve">Biomechanics and Locomotion [[html]]</w:t>
-            </w:r>
-          </w:p>
-        </w:tc>
-        <w:tc>
-          <w:tcPr/>
-          <w:p>
-            <w:pPr>
-              <w:pStyle w:val="Compact"/>
-              <w:jc w:val="left"/>
-            </w:pPr>
-            <w:r>
-              <w:t xml:space="preserve">PS5: Muscles &amp; Biomech [</w:t>
-            </w:r>
-            <w:hyperlink r:id="rId64">
-              <w:r>
-                <w:rPr>
-                  <w:rStyle w:val="Hyperlink"/>
-                </w:rPr>
-                <w:t xml:space="preserve">pdf</w:t>
-              </w:r>
-            </w:hyperlink>
-            <w:r>
-              <w:t xml:space="preserve">]</w:t>
-            </w:r>
-          </w:p>
-        </w:tc>
-        <w:tc>
-          <w:tcPr/>
-          <w:p>
-            <w:pPr>
-              <w:pStyle w:val="Compact"/>
-              <w:jc w:val="left"/>
-            </w:pPr>
-            <w:r>
-              <w:t xml:space="preserve">Lab9: PC3-G-Toad Muscle [[overview]]</w:t>
-            </w:r>
-          </w:p>
-        </w:tc>
-      </w:tr>
-      <w:tr>
-        <w:tc>
-          <w:tcPr/>
-          <w:p>
-            <w:pPr>
-              <w:pStyle w:val="Compact"/>
-            </w:pPr>
-          </w:p>
-        </w:tc>
-        <w:tc>
-          <w:tcPr/>
-          <w:p>
-            <w:pPr>
-              <w:pStyle w:val="Compact"/>
-              <w:jc w:val="left"/>
-            </w:pPr>
-            <w:r>
-              <w:t xml:space="preserve">Th</w:t>
-            </w:r>
-          </w:p>
-        </w:tc>
-        <w:tc>
-          <w:tcPr/>
-          <w:p>
-            <w:pPr>
-              <w:pStyle w:val="Compact"/>
-              <w:jc w:val="left"/>
-            </w:pPr>
-            <w:r>
-              <w:t xml:space="preserve">Blood and Respiratory Media</w:t>
-            </w:r>
-          </w:p>
-        </w:tc>
-        <w:tc>
-          <w:tcPr/>
-          <w:p>
-            <w:pPr>
-              <w:pStyle w:val="Compact"/>
-            </w:pPr>
-          </w:p>
-        </w:tc>
-        <w:tc>
-          <w:tcPr/>
-          <w:p>
-            <w:pPr>
-              <w:pStyle w:val="Compact"/>
-            </w:pPr>
-          </w:p>
-        </w:tc>
-      </w:tr>
-      <w:tr>
-        <w:tc>
-          <w:tcPr/>
-          <w:p>
-            <w:pPr>
-              <w:pStyle w:val="Compact"/>
-              <w:jc w:val="left"/>
-            </w:pPr>
-            <w:r>
-              <w:t xml:space="preserve">Week 12</w:t>
-            </w:r>
-          </w:p>
-        </w:tc>
-        <w:tc>
-          <w:tcPr/>
-          <w:p>
-            <w:pPr>
-              <w:pStyle w:val="Compact"/>
-            </w:pPr>
-          </w:p>
-        </w:tc>
-        <w:tc>
-          <w:tcPr/>
-          <w:p>
-            <w:pPr>
-              <w:pStyle w:val="Compact"/>
-            </w:pPr>
-          </w:p>
-        </w:tc>
-        <w:tc>
-          <w:tcPr/>
-          <w:p>
-            <w:pPr>
-              <w:pStyle w:val="Compact"/>
-            </w:pPr>
-          </w:p>
-        </w:tc>
-        <w:tc>
-          <w:tcPr/>
-          <w:p>
-            <w:pPr>
-              <w:pStyle w:val="Compact"/>
-            </w:pPr>
-          </w:p>
-        </w:tc>
-      </w:tr>
-      <w:tr>
-        <w:tc>
-          <w:tcPr/>
-          <w:p>
-            <w:pPr>
-              <w:pStyle w:val="Compact"/>
-              <w:jc w:val="left"/>
-            </w:pPr>
-            <w:r>
-              <w:t xml:space="preserve">11/12</w:t>
-            </w:r>
-          </w:p>
-        </w:tc>
-        <w:tc>
-          <w:tcPr/>
-          <w:p>
-            <w:pPr>
-              <w:pStyle w:val="Compact"/>
-              <w:jc w:val="left"/>
-            </w:pPr>
-            <w:r>
-              <w:t xml:space="preserve">T</w:t>
-            </w:r>
-          </w:p>
-        </w:tc>
-        <w:tc>
-          <w:tcPr/>
-          <w:p>
-            <w:pPr>
-              <w:pStyle w:val="Compact"/>
-              <w:jc w:val="left"/>
-            </w:pPr>
-            <w:r>
-              <w:t xml:space="preserve">Aquatic Respiration [[html]]</w:t>
-            </w:r>
-          </w:p>
-        </w:tc>
-        <w:tc>
-          <w:tcPr/>
-          <w:p>
-            <w:pPr>
-              <w:pStyle w:val="Compact"/>
-              <w:jc w:val="left"/>
-            </w:pPr>
-            <w:r>
-              <w:t xml:space="preserve">PS6: Respiration [</w:t>
-            </w:r>
-            <w:hyperlink r:id="rId65">
-              <w:r>
-                <w:rPr>
-                  <w:rStyle w:val="Hyperlink"/>
-                </w:rPr>
-                <w:t xml:space="preserve">due at start of class</w:t>
-              </w:r>
-            </w:hyperlink>
-            <w:r>
-              <w:t xml:space="preserve">]</w:t>
-            </w:r>
-          </w:p>
-        </w:tc>
-        <w:tc>
-          <w:tcPr/>
-          <w:p>
-            <w:pPr>
-              <w:pStyle w:val="Compact"/>
-              <w:jc w:val="left"/>
-            </w:pPr>
-            <w:r>
-              <w:t xml:space="preserve">Lab10:PC1-I-Toad Muscle Independent [[overview]]</w:t>
-            </w:r>
-          </w:p>
-        </w:tc>
-      </w:tr>
-      <w:tr>
-        <w:tc>
-          <w:tcPr/>
-          <w:p>
-            <w:pPr>
-              <w:pStyle w:val="Compact"/>
-            </w:pPr>
-          </w:p>
-        </w:tc>
-        <w:tc>
-          <w:tcPr/>
-          <w:p>
-            <w:pPr>
-              <w:pStyle w:val="Compact"/>
-              <w:jc w:val="left"/>
-            </w:pPr>
-            <w:r>
-              <w:t xml:space="preserve">Th</w:t>
-            </w:r>
-          </w:p>
-        </w:tc>
-        <w:tc>
-          <w:tcPr/>
-          <w:p>
-            <w:pPr>
-              <w:pStyle w:val="Compact"/>
-              <w:jc w:val="left"/>
-            </w:pPr>
-            <w:r>
-              <w:t xml:space="preserve">Aerial Respiration</w:t>
-            </w:r>
-          </w:p>
-        </w:tc>
-        <w:tc>
-          <w:tcPr/>
-          <w:p>
-            <w:pPr>
-              <w:pStyle w:val="Compact"/>
-            </w:pPr>
-          </w:p>
-        </w:tc>
-        <w:tc>
-          <w:tcPr/>
-          <w:p>
-            <w:pPr>
-              <w:pStyle w:val="Compact"/>
-            </w:pPr>
-          </w:p>
-        </w:tc>
-      </w:tr>
-      <w:tr>
-        <w:tc>
-          <w:tcPr/>
-          <w:p>
-            <w:pPr>
-              <w:pStyle w:val="Compact"/>
-              <w:jc w:val="left"/>
-            </w:pPr>
-            <w:r>
-              <w:t xml:space="preserve">Week 13</w:t>
-            </w:r>
-          </w:p>
-        </w:tc>
-        <w:tc>
-          <w:tcPr/>
-          <w:p>
-            <w:pPr>
-              <w:pStyle w:val="Compact"/>
-            </w:pPr>
-          </w:p>
-        </w:tc>
-        <w:tc>
-          <w:tcPr/>
-          <w:p>
-            <w:pPr>
-              <w:pStyle w:val="Compact"/>
-            </w:pPr>
-          </w:p>
-        </w:tc>
-        <w:tc>
-          <w:tcPr/>
-          <w:p>
-            <w:pPr>
-              <w:pStyle w:val="Compact"/>
-            </w:pPr>
-          </w:p>
-        </w:tc>
-        <w:tc>
-          <w:tcPr/>
-          <w:p>
-            <w:pPr>
-              <w:pStyle w:val="Compact"/>
-            </w:pPr>
-          </w:p>
-        </w:tc>
-      </w:tr>
-      <w:tr>
-        <w:tc>
-          <w:tcPr/>
-          <w:p>
-            <w:pPr>
-              <w:pStyle w:val="Compact"/>
-              <w:jc w:val="left"/>
-            </w:pPr>
-            <w:r>
-              <w:t xml:space="preserve">11/19</w:t>
-            </w:r>
-          </w:p>
-        </w:tc>
-        <w:tc>
-          <w:tcPr/>
-          <w:p>
-            <w:pPr>
-              <w:pStyle w:val="Compact"/>
-              <w:jc w:val="left"/>
-            </w:pPr>
-            <w:r>
-              <w:t xml:space="preserve">T</w:t>
-            </w:r>
-          </w:p>
-        </w:tc>
-        <w:tc>
-          <w:tcPr/>
-          <w:p>
-            <w:pPr>
-              <w:pStyle w:val="Compact"/>
-              <w:jc w:val="left"/>
-            </w:pPr>
-            <w:r>
-              <w:t xml:space="preserve">Finish Respiration/Begin Osmoregulation [[html]]</w:t>
-            </w:r>
-          </w:p>
-        </w:tc>
-        <w:tc>
-          <w:tcPr/>
-          <w:p>
-            <w:pPr>
-              <w:pStyle w:val="Compact"/>
-            </w:pPr>
-          </w:p>
-        </w:tc>
-        <w:tc>
-          <w:tcPr/>
-          <w:p>
-            <w:pPr>
-              <w:pStyle w:val="Compact"/>
-              <w:jc w:val="left"/>
-            </w:pPr>
-            <w:r>
-              <w:t xml:space="preserve">Lab 11: PC1-G-Human EEG [[overview]]</w:t>
-            </w:r>
-          </w:p>
-        </w:tc>
-      </w:tr>
-      <w:tr>
-        <w:tc>
-          <w:tcPr/>
-          <w:p>
-            <w:pPr>
-              <w:pStyle w:val="Compact"/>
-            </w:pPr>
-          </w:p>
-        </w:tc>
-        <w:tc>
-          <w:tcPr/>
-          <w:p>
-            <w:pPr>
-              <w:pStyle w:val="Compact"/>
-              <w:jc w:val="left"/>
-            </w:pPr>
-            <w:r>
-              <w:t xml:space="preserve">Th</w:t>
-            </w:r>
-          </w:p>
-        </w:tc>
-        <w:tc>
-          <w:tcPr/>
-          <w:p>
-            <w:pPr>
-              <w:pStyle w:val="Compact"/>
-              <w:jc w:val="left"/>
-            </w:pPr>
-            <w:r>
-              <w:t xml:space="preserve">Symmorphosis:</w:t>
-            </w:r>
-            <w:r>
-              <w:t xml:space="preserve"> </w:t>
-            </w:r>
-            <w:hyperlink r:id="rId66">
-              <w:r>
-                <w:rPr>
-                  <w:rStyle w:val="Hyperlink"/>
-                </w:rPr>
-                <w:t xml:space="preserve">Weibel, Taylor, and Hoppeler (1991)</w:t>
-              </w:r>
-            </w:hyperlink>
-            <w:r>
-              <w:t xml:space="preserve"> </w:t>
-            </w:r>
-            <w:r>
-              <w:t xml:space="preserve">The concept of symmorphosis: A testable hypothesis of structure-function relationship. PNAS 88:10357-61</w:t>
-            </w:r>
-          </w:p>
-        </w:tc>
-        <w:tc>
-          <w:tcPr/>
-          <w:p>
-            <w:pPr>
-              <w:pStyle w:val="Compact"/>
-            </w:pPr>
-          </w:p>
-        </w:tc>
-        <w:tc>
-          <w:tcPr/>
-          <w:p>
-            <w:pPr>
-              <w:pStyle w:val="Compact"/>
-            </w:pPr>
-          </w:p>
-        </w:tc>
-      </w:tr>
-      <w:tr>
-        <w:tc>
-          <w:tcPr/>
-          <w:p>
-            <w:pPr>
-              <w:pStyle w:val="Compact"/>
-            </w:pPr>
-          </w:p>
-        </w:tc>
-        <w:tc>
-          <w:tcPr/>
-          <w:p>
-            <w:pPr>
-              <w:pStyle w:val="Compact"/>
-              <w:jc w:val="left"/>
-            </w:pPr>
-            <w:r>
-              <w:t xml:space="preserve">F</w:t>
-            </w:r>
-          </w:p>
-        </w:tc>
-        <w:tc>
-          <w:tcPr/>
-          <w:p>
-            <w:pPr>
-              <w:pStyle w:val="Compact"/>
-            </w:pPr>
-          </w:p>
-        </w:tc>
-        <w:tc>
-          <w:tcPr/>
-          <w:p>
-            <w:pPr>
-              <w:pStyle w:val="Compact"/>
-              <w:jc w:val="left"/>
-            </w:pPr>
-            <w:r>
-              <w:t xml:space="preserve">Design 3 Resipration, Peer Critique 3 [</w:t>
-            </w:r>
-            <w:hyperlink r:id="rId67">
-              <w:r>
-                <w:rPr>
-                  <w:rStyle w:val="Hyperlink"/>
-                </w:rPr>
-                <w:t xml:space="preserve">html</w:t>
-              </w:r>
-            </w:hyperlink>
-            <w:r>
-              <w:t xml:space="preserve">] [</w:t>
-            </w:r>
-            <w:hyperlink r:id="rId68">
-              <w:r>
-                <w:rPr>
-                  <w:rStyle w:val="Hyperlink"/>
-                </w:rPr>
-                <w:t xml:space="preserve">resources</w:t>
-              </w:r>
-            </w:hyperlink>
-            <w:r>
-              <w:t xml:space="preserve">] [</w:t>
-            </w:r>
-            <w:hyperlink r:id="rId69">
+            <w:hyperlink r:id="rId70">
               <w:r>
                 <w:rPr>
                   <w:rStyle w:val="Hyperlink"/>
@@ -3483,7 +3505,7 @@
             <w:r>
               <w:t xml:space="preserve">PS7: Osmoregulation [</w:t>
             </w:r>
-            <w:hyperlink r:id="rId70">
+            <w:hyperlink r:id="rId71">
               <w:r>
                 <w:rPr>
                   <w:rStyle w:val="Hyperlink"/>
@@ -3702,7 +3724,7 @@
             <w:r>
               <w:t xml:space="preserve">Design 4: Osmoreg/Own (draft optional) [</w:t>
             </w:r>
-            <w:hyperlink r:id="rId71">
+            <w:hyperlink r:id="rId72">
               <w:r>
                 <w:rPr>
                   <w:rStyle w:val="Hyperlink"/>
@@ -3713,7 +3735,7 @@
             <w:r>
               <w:t xml:space="preserve">] [</w:t>
             </w:r>
-            <w:hyperlink r:id="rId72">
+            <w:hyperlink r:id="rId73">
               <w:r>
                 <w:rPr>
                   <w:rStyle w:val="Hyperlink"/>
@@ -3878,7 +3900,7 @@
         </w:tc>
       </w:tr>
     </w:tbl>
-    <w:bookmarkEnd w:id="73"/>
+    <w:bookmarkEnd w:id="74"/>
     <w:sectPr/>
   </w:body>
 </w:document>

</xml_diff>

<commit_message>
fixed minor links on schedule
</commit_message>
<xml_diff>
--- a/docs/schedule.docx
+++ b/docs/schedule.docx
@@ -10,7 +10,7 @@
         <w:t xml:space="preserve">Schedule</w:t>
       </w:r>
     </w:p>
-    <w:bookmarkStart w:id="75" w:name="assignment-schedule-subject-to-change"/>
+    <w:bookmarkStart w:id="76" w:name="assignment-schedule-subject-to-change"/>
     <w:p>
       <w:pPr>
         <w:pStyle w:val="Heading2"/>
@@ -2078,7 +2078,18 @@
               <w:jc w:val="left"/>
             </w:pPr>
             <w:r>
-              <w:t xml:space="preserve">Motor Control [[html]] [</w:t>
+              <w:t xml:space="preserve">Motor Control [</w:t>
+            </w:r>
+            <w:hyperlink r:id="rId56">
+              <w:r>
+                <w:rPr>
+                  <w:rStyle w:val="Hyperlink"/>
+                </w:rPr>
+                <w:t xml:space="preserve">html</w:t>
+              </w:r>
+            </w:hyperlink>
+            <w:r>
+              <w:t xml:space="preserve">] [</w:t>
             </w:r>
             <w:hyperlink r:id="rId57">
               <w:r>
@@ -2461,13 +2472,24 @@
               <w:jc w:val="left"/>
             </w:pPr>
             <w:r>
-              <w:t xml:space="preserve">Finish Muscles/Biomechanics [[html]] [</w:t>
+              <w:t xml:space="preserve">Finish Muscles/Biomechanics [</w:t>
             </w:r>
             <w:hyperlink r:id="rId63">
               <w:r>
                 <w:rPr>
                   <w:rStyle w:val="Hyperlink"/>
                 </w:rPr>
+                <w:t xml:space="preserve">html</w:t>
+              </w:r>
+            </w:hyperlink>
+            <w:r>
+              <w:t xml:space="preserve">] [</w:t>
+            </w:r>
+            <w:hyperlink r:id="rId64">
+              <w:r>
+                <w:rPr>
+                  <w:rStyle w:val="Hyperlink"/>
+                </w:rPr>
                 <w:t xml:space="preserve">discussion</w:t>
               </w:r>
             </w:hyperlink>
@@ -2494,7 +2516,7 @@
             <w:r>
               <w:t xml:space="preserve">Lab8: PC2-G-Human Muscle [</w:t>
             </w:r>
-            <w:hyperlink r:id="rId64">
+            <w:hyperlink r:id="rId65">
               <w:r>
                 <w:rPr>
                   <w:rStyle w:val="Hyperlink"/>
@@ -2597,7 +2619,7 @@
             <w:r>
               <w:t xml:space="preserve">Rewrite Design 2 [</w:t>
             </w:r>
-            <w:hyperlink r:id="rId65">
+            <w:hyperlink r:id="rId66">
               <w:r>
                 <w:rPr>
                   <w:rStyle w:val="Hyperlink"/>
@@ -2766,7 +2788,7 @@
             <w:r>
               <w:t xml:space="preserve">PS5: Muscles &amp; Biomech [</w:t>
             </w:r>
-            <w:hyperlink r:id="rId66">
+            <w:hyperlink r:id="rId67">
               <w:r>
                 <w:rPr>
                   <w:rStyle w:val="Hyperlink"/>
@@ -2935,7 +2957,7 @@
             <w:r>
               <w:t xml:space="preserve">PS6: Respiration [</w:t>
             </w:r>
-            <w:hyperlink r:id="rId67">
+            <w:hyperlink r:id="rId68">
               <w:r>
                 <w:rPr>
                   <w:rStyle w:val="Hyperlink"/>
@@ -3095,7 +3117,7 @@
             <w:r>
               <w:t xml:space="preserve"> </w:t>
             </w:r>
-            <w:hyperlink r:id="rId68">
+            <w:hyperlink r:id="rId69">
               <w:r>
                 <w:rPr>
                   <w:rStyle w:val="Hyperlink"/>
@@ -3167,7 +3189,7 @@
             <w:r>
               <w:t xml:space="preserve">Design 3 Resipration, Peer Critique 3 [</w:t>
             </w:r>
-            <w:hyperlink r:id="rId69">
+            <w:hyperlink r:id="rId70">
               <w:r>
                 <w:rPr>
                   <w:rStyle w:val="Hyperlink"/>
@@ -3178,7 +3200,7 @@
             <w:r>
               <w:t xml:space="preserve">] [</w:t>
             </w:r>
-            <w:hyperlink r:id="rId70">
+            <w:hyperlink r:id="rId71">
               <w:r>
                 <w:rPr>
                   <w:rStyle w:val="Hyperlink"/>
@@ -3189,7 +3211,7 @@
             <w:r>
               <w:t xml:space="preserve">] [</w:t>
             </w:r>
-            <w:hyperlink r:id="rId71">
+            <w:hyperlink r:id="rId72">
               <w:r>
                 <w:rPr>
                   <w:rStyle w:val="Hyperlink"/>
@@ -3516,7 +3538,7 @@
             <w:r>
               <w:t xml:space="preserve">PS7: Osmoregulation [</w:t>
             </w:r>
-            <w:hyperlink r:id="rId72">
+            <w:hyperlink r:id="rId73">
               <w:r>
                 <w:rPr>
                   <w:rStyle w:val="Hyperlink"/>
@@ -3735,7 +3757,7 @@
             <w:r>
               <w:t xml:space="preserve">Design 4: Osmoreg/Own (draft optional) [</w:t>
             </w:r>
-            <w:hyperlink r:id="rId73">
+            <w:hyperlink r:id="rId74">
               <w:r>
                 <w:rPr>
                   <w:rStyle w:val="Hyperlink"/>
@@ -3746,7 +3768,7 @@
             <w:r>
               <w:t xml:space="preserve">] [</w:t>
             </w:r>
-            <w:hyperlink r:id="rId74">
+            <w:hyperlink r:id="rId75">
               <w:r>
                 <w:rPr>
                   <w:rStyle w:val="Hyperlink"/>
@@ -3911,7 +3933,7 @@
         </w:tc>
       </w:tr>
     </w:tbl>
-    <w:bookmarkEnd w:id="75"/>
+    <w:bookmarkEnd w:id="76"/>
     <w:sectPr/>
   </w:body>
 </w:document>

</xml_diff>

<commit_message>
updated lab9 10 with PCSA
</commit_message>
<xml_diff>
--- a/docs/schedule.docx
+++ b/docs/schedule.docx
@@ -3418,7 +3418,11 @@
           <w:p>
             <w:pPr>
               <w:pStyle w:val="Compact"/>
-            </w:pPr>
+              <w:jc w:val="left"/>
+            </w:pPr>
+            <w:r>
+              <w:t xml:space="preserve">No Labs</w:t>
+            </w:r>
           </w:p>
         </w:tc>
       </w:tr>
@@ -3472,11 +3476,7 @@
           <w:p>
             <w:pPr>
               <w:pStyle w:val="Compact"/>
-              <w:jc w:val="left"/>
-            </w:pPr>
-            <w:r>
-              <w:t xml:space="preserve">No Labs</w:t>
-            </w:r>
+            </w:pPr>
           </w:p>
         </w:tc>
       </w:tr>

</xml_diff>